<commit_message>
Reorder how seminar is taught
</commit_message>
<xml_diff>
--- a/Woodworking1/Woodworking I Upgrade.docx
+++ b/Woodworking1/Woodworking I Upgrade.docx
@@ -15,17 +15,15 @@
           <w:sz w:val="28"/>
           <w:szCs w:val="28"/>
         </w:rPr>
-        <w:t>I</w:t>
-      </w:r>
-      <w:bookmarkStart w:id="0" w:name="_GoBack"/>
-      <w:bookmarkEnd w:id="0"/>
+        <w:t xml:space="preserve"> </w:t>
+      </w:r>
       <w:r>
         <w:rPr>
           <w:b/>
           <w:sz w:val="28"/>
           <w:szCs w:val="28"/>
         </w:rPr>
-        <w:t>ntroduction:  Wood Shop</w:t>
+        <w:t>Introduction:  Wood Shop</w:t>
       </w:r>
       <w:r>
         <w:rPr>
@@ -144,6 +142,924 @@
         <w:t>Never start machines with blades in contact with work pieces</w:t>
       </w:r>
     </w:p>
+    <w:p>
+      <w:pPr>
+        <w:rPr>
+          <w:b/>
+          <w:sz w:val="32"/>
+          <w:szCs w:val="32"/>
+        </w:rPr>
+      </w:pPr>
+      <w:r>
+        <w:rPr>
+          <w:b/>
+          <w:sz w:val="32"/>
+          <w:szCs w:val="32"/>
+        </w:rPr>
+        <w:t xml:space="preserve">Handsaw basics: </w:t>
+      </w:r>
+    </w:p>
+    <w:p>
+      <w:pPr>
+        <w:numPr>
+          <w:ilvl w:val="0"/>
+          <w:numId w:val="23"/>
+        </w:numPr>
+        <w:rPr>
+          <w:del w:id="0" w:author="rmark" w:date="2015-08-10T08:31:00Z"/>
+        </w:rPr>
+      </w:pPr>
+      <w:r>
+        <w:t>Demonstrate basic hands</w:t>
+      </w:r>
+      <w:r>
+        <w:t xml:space="preserve">aw and coping saw </w:t>
+      </w:r>
+      <w:proofErr w:type="spellStart"/>
+      <w:r>
+        <w:t>use</w:t>
+      </w:r>
+    </w:p>
+    <w:p>
+      <w:r>
+        <w:rPr>
+          <w:b/>
+          <w:sz w:val="28"/>
+          <w:szCs w:val="28"/>
+        </w:rPr>
+        <w:t>Table</w:t>
+      </w:r>
+      <w:proofErr w:type="spellEnd"/>
+      <w:r>
+        <w:rPr>
+          <w:b/>
+          <w:sz w:val="28"/>
+          <w:szCs w:val="28"/>
+        </w:rPr>
+        <w:t xml:space="preserve"> saw</w:t>
+      </w:r>
+      <w:r>
+        <w:t xml:space="preserve">:  </w:t>
+      </w:r>
+      <w:r>
+        <w:t xml:space="preserve">Good </w:t>
+      </w:r>
+      <w:r>
+        <w:t>for r</w:t>
+      </w:r>
+      <w:r>
+        <w:t>ipping down long pieces of wood,</w:t>
+      </w:r>
+      <w:r>
+        <w:t xml:space="preserve"> cross </w:t>
+      </w:r>
+      <w:r>
+        <w:t>cutting</w:t>
+      </w:r>
+      <w:r>
+        <w:t xml:space="preserve"> and cutting sheet goods</w:t>
+      </w:r>
+      <w:r>
+        <w:t>.  Can make angled cuts with tilting blade</w:t>
+      </w:r>
+      <w:r>
+        <w:t xml:space="preserve"> and/or adjusting miter</w:t>
+      </w:r>
+      <w:r>
+        <w:t>; d</w:t>
+      </w:r>
+      <w:r>
+        <w:t>emonstrate ripping, cross cutting and proper use of fence and miters</w:t>
+      </w:r>
+      <w:r>
+        <w:t>.</w:t>
+      </w:r>
+      <w:r>
+        <w:t xml:space="preserve">  Cutting of plastic on the table saw.</w:t>
+      </w:r>
+    </w:p>
+    <w:p>
+      <w:r>
+        <w:tab/>
+        <w:t xml:space="preserve">Ripping: </w:t>
+      </w:r>
+      <w:r>
+        <w:t>Rip fence=ripping, hence the name</w:t>
+      </w:r>
+      <w:bookmarkStart w:id="1" w:name="_GoBack"/>
+      <w:bookmarkEnd w:id="1"/>
+    </w:p>
+    <w:p>
+      <w:pPr>
+        <w:pStyle w:val="ListParagraph"/>
+        <w:numPr>
+          <w:ilvl w:val="0"/>
+          <w:numId w:val="3"/>
+        </w:numPr>
+      </w:pPr>
+      <w:r>
+        <w:t>The m</w:t>
+      </w:r>
+      <w:r>
+        <w:t xml:space="preserve">inimum </w:t>
+      </w:r>
+      <w:r>
+        <w:t xml:space="preserve">stock </w:t>
+      </w:r>
+      <w:r>
+        <w:t>length determined by diamet</w:t>
+      </w:r>
+      <w:r>
+        <w:t>er of exposed blade</w:t>
+      </w:r>
+      <w:r>
+        <w:t>: never cut anything shorter than the amount of exposed blade</w:t>
+      </w:r>
+      <w:r>
+        <w:t xml:space="preserve"> (one foot is a good minimum</w:t>
+      </w:r>
+      <w:r>
+        <w:t>)</w:t>
+      </w:r>
+    </w:p>
+    <w:p>
+      <w:pPr>
+        <w:pStyle w:val="ListParagraph"/>
+        <w:numPr>
+          <w:ilvl w:val="0"/>
+          <w:numId w:val="3"/>
+        </w:numPr>
+      </w:pPr>
+      <w:r>
+        <w:t>Set blade height ¼”-1/2” above stock</w:t>
+      </w:r>
+    </w:p>
+    <w:p>
+      <w:pPr>
+        <w:pStyle w:val="ListParagraph"/>
+        <w:numPr>
+          <w:ilvl w:val="0"/>
+          <w:numId w:val="3"/>
+        </w:numPr>
+      </w:pPr>
+      <w:r>
+        <w:t>In general,</w:t>
+      </w:r>
+      <w:r>
+        <w:t xml:space="preserve"> don’t use rip fence for stock wider than it is long, especially for smaller pieces</w:t>
+      </w:r>
+    </w:p>
+    <w:p>
+      <w:pPr>
+        <w:pStyle w:val="ListParagraph"/>
+        <w:numPr>
+          <w:ilvl w:val="0"/>
+          <w:numId w:val="3"/>
+        </w:numPr>
+      </w:pPr>
+      <w:r>
+        <w:t>Rip with larger amounts of material in piece to the right of the blade</w:t>
+      </w:r>
+    </w:p>
+    <w:p>
+      <w:pPr>
+        <w:pStyle w:val="ListParagraph"/>
+        <w:numPr>
+          <w:ilvl w:val="0"/>
+          <w:numId w:val="3"/>
+        </w:numPr>
+      </w:pPr>
+      <w:r>
+        <w:t>Use</w:t>
+      </w:r>
+      <w:r>
+        <w:t xml:space="preserve"> push stick with narrower stock </w:t>
+      </w:r>
+      <w:r>
+        <w:t>(&lt;6”)</w:t>
+      </w:r>
+      <w:r>
+        <w:t xml:space="preserve">, push </w:t>
+      </w:r>
+      <w:r>
+        <w:t xml:space="preserve">from </w:t>
+      </w:r>
+      <w:r>
+        <w:t>half way between blade &amp; fence</w:t>
+      </w:r>
+      <w:r>
+        <w:t xml:space="preserve"> </w:t>
+      </w:r>
+    </w:p>
+    <w:p>
+      <w:pPr>
+        <w:pStyle w:val="ListParagraph"/>
+        <w:numPr>
+          <w:ilvl w:val="0"/>
+          <w:numId w:val="3"/>
+        </w:numPr>
+      </w:pPr>
+      <w:r>
+        <w:t>When pushing the piece through, keep the piece flat on the table with light pressure against the fence</w:t>
+      </w:r>
+    </w:p>
+    <w:p>
+      <w:pPr>
+        <w:pStyle w:val="ListParagraph"/>
+        <w:numPr>
+          <w:ilvl w:val="0"/>
+          <w:numId w:val="3"/>
+        </w:numPr>
+      </w:pPr>
+      <w:r>
+        <w:t>Either let the</w:t>
+      </w:r>
+      <w:r>
+        <w:t xml:space="preserve"> pieces drop to the floor or have someone to help catch the</w:t>
+      </w:r>
+      <w:r>
+        <w:t>m, do not reach behind blade</w:t>
+      </w:r>
+    </w:p>
+    <w:p>
+      <w:pPr>
+        <w:pStyle w:val="ListParagraph"/>
+        <w:numPr>
+          <w:ilvl w:val="0"/>
+          <w:numId w:val="3"/>
+        </w:numPr>
+      </w:pPr>
+      <w:r>
+        <w:t>Helper supports the stock, doesn’</w:t>
+      </w:r>
+      <w:r>
+        <w:t>t guide, l</w:t>
+      </w:r>
+      <w:r>
+        <w:t xml:space="preserve">et the saw operator steer </w:t>
+      </w:r>
+    </w:p>
+    <w:p>
+      <w:pPr>
+        <w:ind w:firstLine="720"/>
+      </w:pPr>
+      <w:r>
+        <w:t>Cross cutting:</w:t>
+      </w:r>
+    </w:p>
+    <w:p>
+      <w:pPr>
+        <w:pStyle w:val="ListParagraph"/>
+        <w:numPr>
+          <w:ilvl w:val="0"/>
+          <w:numId w:val="3"/>
+        </w:numPr>
+      </w:pPr>
+      <w:r>
+        <w:t>use miter gauge for straight and angled cuts, no free hand cuts</w:t>
+      </w:r>
+    </w:p>
+    <w:p>
+      <w:pPr>
+        <w:pStyle w:val="ListParagraph"/>
+        <w:numPr>
+          <w:ilvl w:val="0"/>
+          <w:numId w:val="3"/>
+        </w:numPr>
+      </w:pPr>
+      <w:r>
+        <w:t>keep a flat side against miter, putting pressure against miter and table</w:t>
+      </w:r>
+    </w:p>
+    <w:p>
+      <w:pPr>
+        <w:pStyle w:val="ListParagraph"/>
+        <w:numPr>
+          <w:ilvl w:val="0"/>
+          <w:numId w:val="3"/>
+        </w:numPr>
+      </w:pPr>
+      <w:r>
+        <w:t>do not use fence as a stop unless a spacer is clamped to fence</w:t>
+      </w:r>
+    </w:p>
+    <w:p>
+      <w:pPr>
+        <w:ind w:firstLine="720"/>
+      </w:pPr>
+      <w:r>
+        <w:t>Extra notes</w:t>
+      </w:r>
+      <w:r>
+        <w:t>:</w:t>
+      </w:r>
+    </w:p>
+    <w:p>
+      <w:pPr>
+        <w:pStyle w:val="ListParagraph"/>
+        <w:numPr>
+          <w:ilvl w:val="1"/>
+          <w:numId w:val="18"/>
+        </w:numPr>
+      </w:pPr>
+      <w:r>
+        <w:t>U</w:t>
+      </w:r>
+      <w:r>
+        <w:t xml:space="preserve">se a guard or riving knife (on </w:t>
+      </w:r>
+      <w:proofErr w:type="spellStart"/>
+      <w:r>
+        <w:t>Sawstop</w:t>
+      </w:r>
+      <w:proofErr w:type="spellEnd"/>
+      <w:r>
+        <w:t>)</w:t>
+      </w:r>
+      <w:r>
+        <w:t xml:space="preserve"> </w:t>
+      </w:r>
+    </w:p>
+    <w:p>
+      <w:pPr>
+        <w:pStyle w:val="ListParagraph"/>
+        <w:numPr>
+          <w:ilvl w:val="1"/>
+          <w:numId w:val="18"/>
+        </w:numPr>
+      </w:pPr>
+      <w:r>
+        <w:t>Watch for kick back, feed material to a side whenever possible</w:t>
+      </w:r>
+    </w:p>
+    <w:p>
+      <w:pPr>
+        <w:pStyle w:val="ListParagraph"/>
+        <w:numPr>
+          <w:ilvl w:val="1"/>
+          <w:numId w:val="18"/>
+        </w:numPr>
+      </w:pPr>
+      <w:r>
+        <w:t>Never use warped or twisted material</w:t>
+      </w:r>
+    </w:p>
+    <w:p>
+      <w:pPr>
+        <w:pStyle w:val="ListParagraph"/>
+        <w:numPr>
+          <w:ilvl w:val="1"/>
+          <w:numId w:val="18"/>
+        </w:numPr>
+      </w:pPr>
+      <w:r>
+        <w:t>Make sure fence is tightened and calibrated correctly</w:t>
+      </w:r>
+    </w:p>
+    <w:p>
+      <w:pPr>
+        <w:pStyle w:val="ListParagraph"/>
+        <w:numPr>
+          <w:ilvl w:val="1"/>
+          <w:numId w:val="18"/>
+        </w:numPr>
+      </w:pPr>
+      <w:r>
+        <w:t>For a piece not square</w:t>
+      </w:r>
+      <w:r>
+        <w:t>, make sure the larger dimension is against the fence</w:t>
+      </w:r>
+    </w:p>
+    <w:p>
+      <w:pPr>
+        <w:pStyle w:val="ListParagraph"/>
+        <w:numPr>
+          <w:ilvl w:val="1"/>
+          <w:numId w:val="18"/>
+        </w:numPr>
+      </w:pPr>
+      <w:r>
+        <w:t xml:space="preserve">Powermatic &amp; Unisaw vs. </w:t>
+      </w:r>
+      <w:proofErr w:type="spellStart"/>
+      <w:r>
+        <w:t>Saws</w:t>
+      </w:r>
+      <w:r>
+        <w:t>top</w:t>
+      </w:r>
+      <w:proofErr w:type="spellEnd"/>
+      <w:r>
+        <w:t xml:space="preserve"> </w:t>
+      </w:r>
+      <w:r>
+        <w:t xml:space="preserve">:  </w:t>
+      </w:r>
+      <w:r>
+        <w:t>conductive vs. non-conductive materials (</w:t>
+      </w:r>
+      <w:r>
+        <w:t>wood and plywood on Saw Stop</w:t>
+      </w:r>
+      <w:r>
+        <w:t xml:space="preserve"> only</w:t>
+      </w:r>
+      <w:r>
+        <w:t xml:space="preserve">, </w:t>
+      </w:r>
+      <w:r>
+        <w:t xml:space="preserve">plastics, </w:t>
+      </w:r>
+      <w:r>
+        <w:t xml:space="preserve">and pressure treated </w:t>
+      </w:r>
+      <w:r>
+        <w:t xml:space="preserve">lumber </w:t>
+      </w:r>
+      <w:r>
+        <w:t>on others</w:t>
+      </w:r>
+      <w:r>
+        <w:t>)</w:t>
+      </w:r>
+    </w:p>
+    <w:p>
+      <w:pPr>
+        <w:pStyle w:val="ListParagraph"/>
+        <w:numPr>
+          <w:ilvl w:val="1"/>
+          <w:numId w:val="18"/>
+        </w:numPr>
+      </w:pPr>
+      <w:r>
+        <w:lastRenderedPageBreak/>
+        <w:t>Saw Stop and Powermatic-</w:t>
+      </w:r>
+      <w:r>
+        <w:t>left tilting</w:t>
+      </w:r>
+      <w:r>
+        <w:t xml:space="preserve"> arbor</w:t>
+      </w:r>
+      <w:r>
+        <w:t>, Delta Unisaw-right tilting</w:t>
+      </w:r>
+      <w:r>
+        <w:t xml:space="preserve"> arbor</w:t>
+      </w:r>
+      <w:r>
+        <w:t xml:space="preserve"> (</w:t>
+      </w:r>
+      <w:r>
+        <w:t>less chance of kickback on left-tilting</w:t>
+      </w:r>
+      <w:r>
+        <w:t>)</w:t>
+      </w:r>
+    </w:p>
+    <w:p>
+      <w:pPr>
+        <w:pStyle w:val="ListParagraph"/>
+        <w:numPr>
+          <w:ilvl w:val="1"/>
+          <w:numId w:val="18"/>
+        </w:numPr>
+      </w:pPr>
+      <w:r>
+        <w:t>Get shop help to change blades</w:t>
+      </w:r>
+      <w:r>
+        <w:t xml:space="preserve">, Unisaw has left-hand threads on arbor, Saw Stop </w:t>
+      </w:r>
+      <w:r>
+        <w:t>and Powermatic have</w:t>
+      </w:r>
+      <w:r>
+        <w:t xml:space="preserve"> right-handed threads </w:t>
+      </w:r>
+    </w:p>
+    <w:p>
+      <w:pPr>
+        <w:pStyle w:val="ListParagraph"/>
+        <w:ind w:left="1440"/>
+        <w:rPr>
+          <w:del w:id="2" w:author="rmark" w:date="2015-08-10T08:41:00Z"/>
+        </w:rPr>
+      </w:pPr>
+    </w:p>
+    <w:p>
+      <w:pPr>
+        <w:ind w:left="720" w:hanging="720"/>
+      </w:pPr>
+      <w:r>
+        <w:rPr>
+          <w:b/>
+          <w:sz w:val="28"/>
+          <w:szCs w:val="28"/>
+        </w:rPr>
+        <w:t>Miter Saw</w:t>
+      </w:r>
+      <w:r>
+        <w:rPr>
+          <w:b/>
+          <w:sz w:val="28"/>
+          <w:szCs w:val="28"/>
+        </w:rPr>
+        <w:t>s</w:t>
+      </w:r>
+      <w:r>
+        <w:rPr>
+          <w:b/>
+          <w:sz w:val="28"/>
+          <w:szCs w:val="28"/>
+        </w:rPr>
+        <w:t>:</w:t>
+      </w:r>
+      <w:r>
+        <w:rPr>
+          <w:b/>
+          <w:sz w:val="28"/>
+          <w:szCs w:val="28"/>
+        </w:rPr>
+        <w:tab/>
+      </w:r>
+      <w:r>
+        <w:t>Meant for c</w:t>
+      </w:r>
+      <w:r>
+        <w:t>ross cutting an</w:t>
+      </w:r>
+      <w:r>
+        <w:t>d angle cuts of long(</w:t>
+      </w:r>
+      <w:proofErr w:type="spellStart"/>
+      <w:r>
+        <w:t>er</w:t>
+      </w:r>
+      <w:proofErr w:type="spellEnd"/>
+      <w:r>
+        <w:t>)</w:t>
+      </w:r>
+      <w:r>
+        <w:t xml:space="preserve"> pieces; </w:t>
+      </w:r>
+      <w:r>
+        <w:t xml:space="preserve">demonstrate </w:t>
+      </w:r>
+      <w:r>
+        <w:t xml:space="preserve">adjustments, </w:t>
+      </w:r>
+      <w:r>
+        <w:t>locks,</w:t>
+      </w:r>
+      <w:r>
+        <w:t xml:space="preserve"> various </w:t>
+      </w:r>
+      <w:r>
+        <w:t>cuts</w:t>
+      </w:r>
+      <w:r>
+        <w:t>, safe use of stops</w:t>
+      </w:r>
+      <w:r>
+        <w:t xml:space="preserve"> and dust collector</w:t>
+      </w:r>
+      <w:r>
+        <w:t>, cutting of plastic on miter saw</w:t>
+      </w:r>
+    </w:p>
+    <w:p>
+      <w:pPr>
+        <w:pStyle w:val="ListParagraph"/>
+        <w:numPr>
+          <w:ilvl w:val="1"/>
+          <w:numId w:val="5"/>
+        </w:numPr>
+      </w:pPr>
+      <w:r>
+        <w:t>Slider vs. Chop saw</w:t>
+      </w:r>
+      <w:r>
+        <w:t>, straight, angled and compound c</w:t>
+      </w:r>
+      <w:r>
+        <w:t>uts</w:t>
+      </w:r>
+      <w:r>
+        <w:t>, slider has wider cutting capacity</w:t>
+      </w:r>
+      <w:r>
+        <w:t>, but tendency to climb</w:t>
+      </w:r>
+    </w:p>
+    <w:p>
+      <w:pPr>
+        <w:pStyle w:val="ListParagraph"/>
+        <w:numPr>
+          <w:ilvl w:val="1"/>
+          <w:numId w:val="5"/>
+        </w:numPr>
+      </w:pPr>
+      <w:r>
+        <w:t>Only use the sliding feature of the saw when necessary and if so, pull all the way forward and down, then feed into piece (avoid climb cutting)</w:t>
+      </w:r>
+    </w:p>
+    <w:p>
+      <w:pPr>
+        <w:pStyle w:val="ListParagraph"/>
+        <w:numPr>
+          <w:ilvl w:val="1"/>
+          <w:numId w:val="5"/>
+        </w:numPr>
+      </w:pPr>
+      <w:r>
+        <w:t>Cut through the pieces and allow blade to stop before raising saw and grabbing piece</w:t>
+      </w:r>
+    </w:p>
+    <w:p>
+      <w:pPr>
+        <w:pStyle w:val="ListParagraph"/>
+        <w:numPr>
+          <w:ilvl w:val="1"/>
+          <w:numId w:val="5"/>
+        </w:numPr>
+      </w:pPr>
+      <w:r>
+        <w:t xml:space="preserve">Use </w:t>
+      </w:r>
+      <w:r>
+        <w:t xml:space="preserve">Clamps </w:t>
+      </w:r>
+      <w:r>
+        <w:t xml:space="preserve">on shorter pieces </w:t>
+      </w:r>
+    </w:p>
+    <w:p>
+      <w:pPr>
+        <w:pStyle w:val="ListParagraph"/>
+        <w:numPr>
+          <w:ilvl w:val="1"/>
+          <w:numId w:val="5"/>
+        </w:numPr>
+      </w:pPr>
+      <w:r>
+        <w:t>Use stops for repetitive cuts, test and calibrate before making cuts</w:t>
+      </w:r>
+    </w:p>
+    <w:p>
+      <w:pPr>
+        <w:ind w:left="720" w:hanging="720"/>
+      </w:pPr>
+      <w:r>
+        <w:rPr>
+          <w:b/>
+          <w:sz w:val="28"/>
+          <w:szCs w:val="28"/>
+        </w:rPr>
+        <w:t xml:space="preserve">Panel </w:t>
+      </w:r>
+      <w:r>
+        <w:rPr>
+          <w:b/>
+          <w:sz w:val="28"/>
+          <w:szCs w:val="28"/>
+        </w:rPr>
+        <w:t>saw:</w:t>
+      </w:r>
+      <w:r>
+        <w:rPr>
+          <w:b/>
+          <w:sz w:val="28"/>
+          <w:szCs w:val="28"/>
+        </w:rPr>
+        <w:tab/>
+      </w:r>
+      <w:r>
+        <w:t>Ripping or cross-cutting of large sheet g</w:t>
+      </w:r>
+      <w:r>
+        <w:t xml:space="preserve">oods down to an </w:t>
+      </w:r>
+      <w:r>
+        <w:t>approximate size</w:t>
+      </w:r>
+      <w:r>
+        <w:t xml:space="preserve">, </w:t>
+      </w:r>
+      <w:r>
+        <w:t>demonstrate ripping and cross cuts</w:t>
+      </w:r>
+    </w:p>
+    <w:p>
+      <w:pPr>
+        <w:pStyle w:val="ListParagraph"/>
+        <w:numPr>
+          <w:ilvl w:val="0"/>
+          <w:numId w:val="7"/>
+        </w:numPr>
+      </w:pPr>
+      <w:r>
+        <w:t>Minimum size of ~4’, r</w:t>
+      </w:r>
+      <w:r>
+        <w:t>ough cut on panel saw, finish cut on table saw</w:t>
+      </w:r>
+    </w:p>
+    <w:p>
+      <w:r>
+        <w:rPr>
+          <w:b/>
+          <w:sz w:val="28"/>
+          <w:szCs w:val="28"/>
+        </w:rPr>
+        <w:t>Circular Saws</w:t>
+      </w:r>
+      <w:r>
+        <w:rPr>
+          <w:b/>
+          <w:sz w:val="28"/>
+          <w:szCs w:val="28"/>
+        </w:rPr>
+        <w:t xml:space="preserve">: </w:t>
+      </w:r>
+      <w:r>
+        <w:t>General purpose saw</w:t>
+      </w:r>
+      <w:r>
+        <w:t xml:space="preserve"> for making straight cuts</w:t>
+      </w:r>
+      <w:r>
+        <w:t xml:space="preserve">; </w:t>
+      </w:r>
+      <w:r>
+        <w:t>dem</w:t>
+      </w:r>
+      <w:r>
+        <w:t>onstrate setting up</w:t>
+      </w:r>
+      <w:r>
+        <w:t xml:space="preserve"> saw, free hand, plunge cuts and guided cuts</w:t>
+      </w:r>
+      <w:r>
+        <w:t xml:space="preserve">, use of </w:t>
+      </w:r>
+      <w:proofErr w:type="spellStart"/>
+      <w:r>
+        <w:t>DeWalt</w:t>
+      </w:r>
+      <w:proofErr w:type="spellEnd"/>
+      <w:r>
+        <w:t xml:space="preserve"> Track Saw</w:t>
+      </w:r>
+    </w:p>
+    <w:p>
+      <w:pPr>
+        <w:pStyle w:val="ListParagraph"/>
+        <w:numPr>
+          <w:ilvl w:val="1"/>
+          <w:numId w:val="9"/>
+        </w:numPr>
+      </w:pPr>
+      <w:r>
+        <w:t>Used for straight cuts only</w:t>
+      </w:r>
+      <w:r>
+        <w:t>,</w:t>
+      </w:r>
+      <w:r>
+        <w:t xml:space="preserve"> free hand or guided</w:t>
+      </w:r>
+      <w:r>
+        <w:t xml:space="preserve"> (speed square and clamped fence)</w:t>
+      </w:r>
+    </w:p>
+    <w:p>
+      <w:pPr>
+        <w:pStyle w:val="ListParagraph"/>
+        <w:numPr>
+          <w:ilvl w:val="1"/>
+          <w:numId w:val="9"/>
+        </w:numPr>
+      </w:pPr>
+      <w:r>
+        <w:t>Secure stock, clamp or have someone help</w:t>
+      </w:r>
+    </w:p>
+    <w:p>
+      <w:pPr>
+        <w:pStyle w:val="ListParagraph"/>
+        <w:numPr>
+          <w:ilvl w:val="1"/>
+          <w:numId w:val="9"/>
+        </w:numPr>
+      </w:pPr>
+      <w:r>
+        <w:t>Check blade guard, and use of guard lever</w:t>
+      </w:r>
+    </w:p>
+    <w:p>
+      <w:pPr>
+        <w:pStyle w:val="ListParagraph"/>
+        <w:numPr>
+          <w:ilvl w:val="1"/>
+          <w:numId w:val="9"/>
+        </w:numPr>
+      </w:pPr>
+      <w:r>
+        <w:t>Set blade depth with ¼”-1/2” protruding through stock</w:t>
+      </w:r>
+    </w:p>
+    <w:p>
+      <w:pPr>
+        <w:pStyle w:val="ListParagraph"/>
+        <w:numPr>
+          <w:ilvl w:val="1"/>
+          <w:numId w:val="9"/>
+        </w:numPr>
+      </w:pPr>
+      <w:r>
+        <w:t>Always make sure of proper blade clearance beneath the saw</w:t>
+      </w:r>
+      <w:r>
+        <w:t>, keep hands and cord away from blade path</w:t>
+      </w:r>
+    </w:p>
+    <w:p>
+      <w:pPr>
+        <w:pStyle w:val="ListParagraph"/>
+        <w:numPr>
+          <w:ilvl w:val="1"/>
+          <w:numId w:val="9"/>
+        </w:numPr>
+      </w:pPr>
+      <w:r>
+        <w:t xml:space="preserve">Plunge cut by using front as pivot point and hold back blade guard with lever </w:t>
+      </w:r>
+    </w:p>
+    <w:p>
+      <w:pPr>
+        <w:pStyle w:val="ListParagraph"/>
+        <w:numPr>
+          <w:ilvl w:val="1"/>
+          <w:numId w:val="9"/>
+        </w:numPr>
+      </w:pPr>
+      <w:r>
+        <w:t xml:space="preserve">Briefly </w:t>
+      </w:r>
+      <w:r>
+        <w:t xml:space="preserve">mention </w:t>
+      </w:r>
+      <w:r>
+        <w:t>jig saw</w:t>
+      </w:r>
+      <w:r>
+        <w:t xml:space="preserve"> </w:t>
+      </w:r>
+      <w:r>
+        <w:t>(for curved cuts)</w:t>
+      </w:r>
+    </w:p>
+    <w:p>
+      <w:r>
+        <w:rPr>
+          <w:b/>
+          <w:sz w:val="28"/>
+          <w:szCs w:val="28"/>
+        </w:rPr>
+        <w:t>B</w:t>
+      </w:r>
+      <w:r>
+        <w:rPr>
+          <w:b/>
+          <w:sz w:val="28"/>
+          <w:szCs w:val="28"/>
+        </w:rPr>
+        <w:t>and saw</w:t>
+      </w:r>
+      <w:r>
+        <w:rPr>
+          <w:b/>
+          <w:sz w:val="28"/>
+          <w:szCs w:val="28"/>
+        </w:rPr>
+        <w:t xml:space="preserve">:  </w:t>
+      </w:r>
+      <w:r>
+        <w:t xml:space="preserve">Already had it, but at least </w:t>
+      </w:r>
+      <w:r>
+        <w:t>show setting blade tension (not on ones in discovery center)</w:t>
+      </w:r>
+      <w:r>
+        <w:t xml:space="preserve"> and to </w:t>
+      </w:r>
+      <w:r>
+        <w:t>set it before turning on the saw</w:t>
+      </w:r>
+    </w:p>
+    <w:p/>
     <w:p>
       <w:pPr>
         <w:rPr>
@@ -163,7 +1079,6 @@
     </w:p>
     <w:p>
       <w:pPr>
-        <w:pStyle w:val="NoSpacing"/>
         <w:numPr>
           <w:ilvl w:val="0"/>
           <w:numId w:val="23"/>
@@ -172,973 +1087,31 @@
       <w:r>
         <w:t>Demonstrate basic hammer</w:t>
       </w:r>
-      <w:del w:id="1" w:author="rmark" w:date="2015-08-10T08:42:00Z">
-        <w:r>
-          <w:delText xml:space="preserve">. </w:delText>
-        </w:r>
-      </w:del>
-      <w:ins w:id="2" w:author="rmark" w:date="2015-08-10T08:42:00Z">
-        <w:r>
-          <w:t>/</w:t>
-        </w:r>
-      </w:ins>
-      <w:r>
-        <w:t>drill/driver use, different types of nails, screws, screw heads and use of pilot holes and counter sinks</w:t>
-      </w:r>
-    </w:p>
-    <w:p>
-      <w:pPr>
-        <w:pStyle w:val="NoSpacing"/>
+      <w:r>
+        <w:t xml:space="preserve"> and drill/driver use:  </w:t>
+      </w:r>
+      <w:r>
+        <w:t>different types of nails, screws, screw heads and use of pilot holes and counter sinks</w:t>
+      </w:r>
+    </w:p>
+    <w:p>
+      <w:pPr>
         <w:numPr>
           <w:ilvl w:val="0"/>
           <w:numId w:val="23"/>
         </w:numPr>
       </w:pPr>
       <w:r>
-        <w:t>Demonstrate pocket screw jig for ¾” thick material (face frames)</w:t>
-      </w:r>
-    </w:p>
-    <w:p>
-      <w:pPr>
-        <w:pStyle w:val="NoSpacing"/>
-        <w:numPr>
-          <w:ilvl w:val="0"/>
-          <w:numId w:val="23"/>
-        </w:numPr>
-      </w:pPr>
-      <w:r>
         <w:t>Use of carpenter’s glue, polyurethane glue and construction adhesive (?)</w:t>
       </w:r>
     </w:p>
-    <w:p>
-      <w:pPr>
-        <w:pStyle w:val="NoSpacing"/>
-        <w:numPr>
-          <w:ilvl w:val="0"/>
-          <w:numId w:val="23"/>
-        </w:numPr>
-      </w:pPr>
-    </w:p>
-    <w:p>
-      <w:pPr>
-        <w:rPr>
-          <w:b/>
-          <w:sz w:val="32"/>
-          <w:szCs w:val="32"/>
-        </w:rPr>
-      </w:pPr>
-      <w:r>
-        <w:rPr>
-          <w:b/>
-          <w:sz w:val="32"/>
-          <w:szCs w:val="32"/>
-        </w:rPr>
-        <w:t xml:space="preserve">Handsaw basics: </w:t>
-      </w:r>
-    </w:p>
-    <w:p>
-      <w:pPr>
-        <w:numPr>
-          <w:ilvl w:val="0"/>
-          <w:numId w:val="23"/>
-        </w:numPr>
-        <w:rPr>
-          <w:del w:id="3" w:author="rmark" w:date="2015-08-10T08:31:00Z"/>
-        </w:rPr>
-      </w:pPr>
-      <w:r>
-        <w:t xml:space="preserve">Demonstrate basic handsaw use and mention </w:t>
-      </w:r>
-      <w:proofErr w:type="spellStart"/>
-      <w:r>
-        <w:t>metal</w:t>
-      </w:r>
-    </w:p>
-    <w:p>
-      <w:r>
-        <w:rPr>
-          <w:b/>
-          <w:sz w:val="28"/>
-          <w:szCs w:val="28"/>
-        </w:rPr>
-        <w:t>Table</w:t>
-      </w:r>
-      <w:proofErr w:type="spellEnd"/>
-      <w:r>
-        <w:rPr>
-          <w:b/>
-          <w:sz w:val="28"/>
-          <w:szCs w:val="28"/>
-        </w:rPr>
-        <w:t xml:space="preserve"> saw</w:t>
-      </w:r>
-      <w:r>
-        <w:t xml:space="preserve">:  </w:t>
-      </w:r>
-      <w:r>
-        <w:t xml:space="preserve">Good </w:t>
-      </w:r>
-      <w:r>
-        <w:t>for r</w:t>
-      </w:r>
-      <w:r>
-        <w:t>ipping down long pieces of wood,</w:t>
-      </w:r>
-      <w:r>
-        <w:t xml:space="preserve"> cross </w:t>
-      </w:r>
-      <w:r>
-        <w:t>cutting</w:t>
-      </w:r>
-      <w:r>
-        <w:t xml:space="preserve"> and cutting sheet goods</w:t>
-      </w:r>
-      <w:r>
-        <w:t>.  Can make angled cuts with tilting blade</w:t>
-      </w:r>
-      <w:r>
-        <w:t xml:space="preserve"> and/or adjusting miter</w:t>
-      </w:r>
-      <w:r>
-        <w:t>; d</w:t>
-      </w:r>
-      <w:r>
-        <w:t>emonstrate ripping, cross cutting and proper use of fence and miters</w:t>
-      </w:r>
-      <w:r>
-        <w:t>.</w:t>
-      </w:r>
-      <w:r>
-        <w:t xml:space="preserve">  Cutting of plastic on the table saw.</w:t>
-      </w:r>
-    </w:p>
-    <w:p>
-      <w:r>
-        <w:tab/>
-        <w:t xml:space="preserve">Ripping: </w:t>
-      </w:r>
-    </w:p>
-    <w:p>
-      <w:pPr>
-        <w:pStyle w:val="ListParagraph"/>
-        <w:numPr>
-          <w:ilvl w:val="0"/>
-          <w:numId w:val="3"/>
-        </w:numPr>
-      </w:pPr>
-      <w:r>
-        <w:t>The m</w:t>
-      </w:r>
-      <w:r>
-        <w:t xml:space="preserve">inimum </w:t>
-      </w:r>
-      <w:r>
-        <w:t xml:space="preserve">stock </w:t>
-      </w:r>
-      <w:r>
-        <w:t>length determined by diamet</w:t>
-      </w:r>
-      <w:r>
-        <w:t>er of exposed blade</w:t>
-      </w:r>
-      <w:r>
-        <w:t>: never cut anything shorter than the amount of exposed blade</w:t>
-      </w:r>
-    </w:p>
-    <w:p>
-      <w:pPr>
-        <w:pStyle w:val="ListParagraph"/>
-        <w:numPr>
-          <w:ilvl w:val="0"/>
-          <w:numId w:val="3"/>
-        </w:numPr>
-      </w:pPr>
-      <w:r>
-        <w:t>Set blade height ¼”-1/2” above stock</w:t>
-      </w:r>
-    </w:p>
-    <w:p>
-      <w:pPr>
-        <w:pStyle w:val="ListParagraph"/>
-        <w:numPr>
-          <w:ilvl w:val="0"/>
-          <w:numId w:val="3"/>
-        </w:numPr>
-      </w:pPr>
-      <w:r>
-        <w:t>In general, don’t use rip fence for stock wider than it is long, especially for smaller pieces</w:t>
-      </w:r>
-    </w:p>
-    <w:p>
-      <w:pPr>
-        <w:pStyle w:val="ListParagraph"/>
-        <w:numPr>
-          <w:ilvl w:val="0"/>
-          <w:numId w:val="3"/>
-        </w:numPr>
-      </w:pPr>
-      <w:r>
-        <w:t>Rip with larger amounts of material in piece to the right of the blade</w:t>
-      </w:r>
-    </w:p>
-    <w:p>
-      <w:pPr>
-        <w:pStyle w:val="ListParagraph"/>
-        <w:numPr>
-          <w:ilvl w:val="0"/>
-          <w:numId w:val="3"/>
-        </w:numPr>
-      </w:pPr>
-      <w:r>
-        <w:t xml:space="preserve">Use push stick with narrower stock (&lt;6”) </w:t>
-      </w:r>
-    </w:p>
-    <w:p>
-      <w:pPr>
-        <w:pStyle w:val="ListParagraph"/>
-        <w:numPr>
-          <w:ilvl w:val="0"/>
-          <w:numId w:val="3"/>
-        </w:numPr>
-      </w:pPr>
-      <w:r>
-        <w:t>When pushing the piece through, keep the piece flat on the table with light pressure against the fence</w:t>
-      </w:r>
-    </w:p>
-    <w:p>
-      <w:pPr>
-        <w:pStyle w:val="ListParagraph"/>
-        <w:numPr>
-          <w:ilvl w:val="0"/>
-          <w:numId w:val="3"/>
-        </w:numPr>
-      </w:pPr>
-      <w:r>
-        <w:t>Either let the</w:t>
-      </w:r>
-      <w:r>
-        <w:t xml:space="preserve"> pieces drop to the floor or have someone to help catch the</w:t>
-      </w:r>
-      <w:r>
-        <w:t>m, do not reach behind blade</w:t>
-      </w:r>
-    </w:p>
-    <w:p>
-      <w:pPr>
-        <w:pStyle w:val="ListParagraph"/>
-        <w:numPr>
-          <w:ilvl w:val="0"/>
-          <w:numId w:val="3"/>
-        </w:numPr>
-      </w:pPr>
-      <w:r>
-        <w:t>Helper supports the stock, doesn’</w:t>
-      </w:r>
-      <w:r>
-        <w:t>t guide, l</w:t>
-      </w:r>
-      <w:r>
-        <w:t xml:space="preserve">et the saw operator steer </w:t>
-      </w:r>
-    </w:p>
-    <w:p>
-      <w:pPr>
-        <w:ind w:firstLine="720"/>
-      </w:pPr>
-      <w:r>
-        <w:t>Cross cutting:</w:t>
-      </w:r>
-    </w:p>
-    <w:p>
-      <w:pPr>
-        <w:pStyle w:val="ListParagraph"/>
-        <w:numPr>
-          <w:ilvl w:val="0"/>
-          <w:numId w:val="3"/>
-        </w:numPr>
-      </w:pPr>
-      <w:r>
-        <w:t>use miter gauge for straight and angled cuts, no free hand cuts</w:t>
-      </w:r>
-    </w:p>
-    <w:p>
-      <w:pPr>
-        <w:pStyle w:val="ListParagraph"/>
-        <w:numPr>
-          <w:ilvl w:val="0"/>
-          <w:numId w:val="3"/>
-        </w:numPr>
-      </w:pPr>
-      <w:r>
-        <w:t>keep a flat side against miter, putting pressure against miter and table</w:t>
-      </w:r>
-    </w:p>
-    <w:p>
-      <w:pPr>
-        <w:pStyle w:val="ListParagraph"/>
-        <w:numPr>
-          <w:ilvl w:val="0"/>
-          <w:numId w:val="3"/>
-        </w:numPr>
-      </w:pPr>
-      <w:r>
-        <w:t>do not use fence as a stop unless a spacer is clamped to fence</w:t>
-      </w:r>
-    </w:p>
-    <w:p>
-      <w:pPr>
-        <w:ind w:firstLine="720"/>
-      </w:pPr>
-      <w:r>
-        <w:t>Extra notes</w:t>
-      </w:r>
-      <w:r>
-        <w:t>:</w:t>
-      </w:r>
-    </w:p>
-    <w:p>
-      <w:pPr>
-        <w:pStyle w:val="ListParagraph"/>
-        <w:numPr>
-          <w:ilvl w:val="1"/>
-          <w:numId w:val="18"/>
-        </w:numPr>
-      </w:pPr>
-      <w:r>
-        <w:lastRenderedPageBreak/>
-        <w:t>U</w:t>
-      </w:r>
-      <w:r>
-        <w:t xml:space="preserve">se a guard or riving knife (on </w:t>
-      </w:r>
-      <w:proofErr w:type="spellStart"/>
-      <w:r>
-        <w:t>Sawstop</w:t>
-      </w:r>
-      <w:proofErr w:type="spellEnd"/>
-      <w:r>
-        <w:t>)</w:t>
-      </w:r>
-      <w:r>
-        <w:t xml:space="preserve"> </w:t>
-      </w:r>
-    </w:p>
-    <w:p>
-      <w:pPr>
-        <w:pStyle w:val="ListParagraph"/>
-        <w:numPr>
-          <w:ilvl w:val="1"/>
-          <w:numId w:val="18"/>
-        </w:numPr>
-      </w:pPr>
-      <w:r>
-        <w:t>Watch for kick back, feed material to a side whenever possible</w:t>
-      </w:r>
-    </w:p>
-    <w:p>
-      <w:pPr>
-        <w:pStyle w:val="ListParagraph"/>
-        <w:numPr>
-          <w:ilvl w:val="1"/>
-          <w:numId w:val="18"/>
-        </w:numPr>
-      </w:pPr>
-      <w:r>
-        <w:t>Never use warped or twisted material</w:t>
-      </w:r>
-    </w:p>
-    <w:p>
-      <w:pPr>
-        <w:pStyle w:val="ListParagraph"/>
-        <w:numPr>
-          <w:ilvl w:val="1"/>
-          <w:numId w:val="18"/>
-        </w:numPr>
-      </w:pPr>
-      <w:r>
-        <w:t>Make sure fence is tightened and calibrated correctly</w:t>
-      </w:r>
-    </w:p>
-    <w:p>
-      <w:pPr>
-        <w:pStyle w:val="ListParagraph"/>
-        <w:numPr>
-          <w:ilvl w:val="1"/>
-          <w:numId w:val="18"/>
-        </w:numPr>
-      </w:pPr>
-      <w:r>
-        <w:t>For a piece not square</w:t>
-      </w:r>
-      <w:r>
-        <w:t>, make sure the larger dimension is against the fence</w:t>
-      </w:r>
-    </w:p>
-    <w:p>
-      <w:pPr>
-        <w:pStyle w:val="ListParagraph"/>
-        <w:numPr>
-          <w:ilvl w:val="1"/>
-          <w:numId w:val="18"/>
-        </w:numPr>
-      </w:pPr>
-      <w:r>
-        <w:t xml:space="preserve">Powermatic &amp; </w:t>
-      </w:r>
-      <w:proofErr w:type="spellStart"/>
-      <w:r>
-        <w:t>Unisaw</w:t>
-      </w:r>
-      <w:proofErr w:type="spellEnd"/>
-      <w:r>
-        <w:t xml:space="preserve"> vs. </w:t>
-      </w:r>
-      <w:proofErr w:type="spellStart"/>
-      <w:r>
-        <w:t>Saws</w:t>
-      </w:r>
-      <w:r>
-        <w:t>top</w:t>
-      </w:r>
-      <w:proofErr w:type="spellEnd"/>
-      <w:r>
-        <w:t xml:space="preserve"> </w:t>
-      </w:r>
-      <w:r>
-        <w:t xml:space="preserve">:  </w:t>
-      </w:r>
-      <w:r>
-        <w:t>conductive vs. non-conductive materials (</w:t>
-      </w:r>
-      <w:r>
-        <w:t>wood and plywood on Saw Stop</w:t>
-      </w:r>
-      <w:r>
-        <w:t xml:space="preserve"> only</w:t>
-      </w:r>
-      <w:r>
-        <w:t xml:space="preserve">, </w:t>
-      </w:r>
-      <w:r>
-        <w:t xml:space="preserve">plastics, </w:t>
-      </w:r>
-      <w:r>
-        <w:t xml:space="preserve">and pressure treated </w:t>
-      </w:r>
-      <w:r>
-        <w:t xml:space="preserve">lumber </w:t>
-      </w:r>
-      <w:r>
-        <w:t>on others</w:t>
-      </w:r>
-      <w:r>
-        <w:t>)</w:t>
-      </w:r>
-    </w:p>
-    <w:p>
-      <w:pPr>
-        <w:pStyle w:val="ListParagraph"/>
-        <w:numPr>
-          <w:ilvl w:val="1"/>
-          <w:numId w:val="18"/>
-        </w:numPr>
-      </w:pPr>
-      <w:r>
-        <w:t>Saw Stop and Powermatic-</w:t>
-      </w:r>
-      <w:r>
-        <w:t>left tilting</w:t>
-      </w:r>
-      <w:r>
-        <w:t xml:space="preserve"> arbor</w:t>
-      </w:r>
-      <w:r>
-        <w:t xml:space="preserve">, Delta </w:t>
-      </w:r>
-      <w:proofErr w:type="spellStart"/>
-      <w:r>
-        <w:t>Unisaw</w:t>
-      </w:r>
-      <w:proofErr w:type="spellEnd"/>
-      <w:r>
-        <w:t>-right tilting</w:t>
-      </w:r>
-      <w:r>
-        <w:t xml:space="preserve"> arbor</w:t>
-      </w:r>
-      <w:r>
-        <w:t xml:space="preserve"> (</w:t>
-      </w:r>
-      <w:r>
-        <w:t>less chance of kickback on left-tilting</w:t>
-      </w:r>
-      <w:r>
-        <w:t>)</w:t>
-      </w:r>
-    </w:p>
-    <w:p>
-      <w:pPr>
-        <w:pStyle w:val="ListParagraph"/>
-        <w:numPr>
-          <w:ilvl w:val="1"/>
-          <w:numId w:val="18"/>
-        </w:numPr>
-      </w:pPr>
-      <w:r>
-        <w:t>Get shop help to change blades</w:t>
-      </w:r>
-      <w:r>
-        <w:t xml:space="preserve">, </w:t>
-      </w:r>
-      <w:proofErr w:type="spellStart"/>
-      <w:r>
-        <w:t>Unisaw</w:t>
-      </w:r>
-      <w:proofErr w:type="spellEnd"/>
-      <w:r>
-        <w:t xml:space="preserve"> has left-hand threads on arbor, Saw Stop </w:t>
-      </w:r>
-      <w:r>
-        <w:t>and Powermatic have</w:t>
-      </w:r>
-      <w:r>
-        <w:t xml:space="preserve"> right-handed threads </w:t>
-      </w:r>
-    </w:p>
-    <w:p>
-      <w:pPr>
-        <w:pStyle w:val="ListParagraph"/>
-        <w:ind w:left="1440"/>
-        <w:rPr>
-          <w:del w:id="4" w:author="rmark" w:date="2015-08-10T08:41:00Z"/>
-        </w:rPr>
-      </w:pPr>
-    </w:p>
-    <w:p>
-      <w:pPr>
-        <w:ind w:left="720" w:hanging="720"/>
-      </w:pPr>
-      <w:r>
-        <w:rPr>
-          <w:b/>
-          <w:sz w:val="28"/>
-          <w:szCs w:val="28"/>
-        </w:rPr>
-        <w:t>Miter Saw</w:t>
-      </w:r>
-      <w:r>
-        <w:rPr>
-          <w:b/>
-          <w:sz w:val="28"/>
-          <w:szCs w:val="28"/>
-        </w:rPr>
-        <w:t>s</w:t>
-      </w:r>
-      <w:r>
-        <w:rPr>
-          <w:b/>
-          <w:sz w:val="28"/>
-          <w:szCs w:val="28"/>
-        </w:rPr>
-        <w:t>:</w:t>
-      </w:r>
-      <w:r>
-        <w:rPr>
-          <w:b/>
-          <w:sz w:val="28"/>
-          <w:szCs w:val="28"/>
-        </w:rPr>
-        <w:tab/>
-      </w:r>
-      <w:r>
-        <w:t>Meant for c</w:t>
-      </w:r>
-      <w:r>
-        <w:t>ross cutting an</w:t>
-      </w:r>
-      <w:r>
-        <w:t>d angle cuts of long(</w:t>
-      </w:r>
-      <w:proofErr w:type="spellStart"/>
-      <w:r>
-        <w:t>er</w:t>
-      </w:r>
-      <w:proofErr w:type="spellEnd"/>
-      <w:r>
-        <w:t>)</w:t>
-      </w:r>
-      <w:r>
-        <w:t xml:space="preserve"> pieces; </w:t>
-      </w:r>
-      <w:r>
-        <w:t xml:space="preserve">demonstrate </w:t>
-      </w:r>
-      <w:r>
-        <w:t xml:space="preserve">adjustments, </w:t>
-      </w:r>
-      <w:r>
-        <w:t>locks,</w:t>
-      </w:r>
-      <w:r>
-        <w:t xml:space="preserve"> various </w:t>
-      </w:r>
-      <w:r>
-        <w:t>cuts</w:t>
-      </w:r>
-      <w:r>
-        <w:t>, safe use of stops</w:t>
-      </w:r>
-      <w:r>
-        <w:t xml:space="preserve"> and dust collector</w:t>
-      </w:r>
-      <w:r>
-        <w:t>, cutting of plastic on miter saw</w:t>
-      </w:r>
-    </w:p>
-    <w:p>
-      <w:pPr>
-        <w:pStyle w:val="ListParagraph"/>
-        <w:numPr>
-          <w:ilvl w:val="1"/>
-          <w:numId w:val="5"/>
-        </w:numPr>
-      </w:pPr>
-      <w:r>
-        <w:t>Slider vs. Chop saw</w:t>
-      </w:r>
-      <w:r>
-        <w:t>, straight, angled and compound c</w:t>
-      </w:r>
-      <w:r>
-        <w:t>uts</w:t>
-      </w:r>
-      <w:r>
-        <w:t>, slider has wider cutting capacity</w:t>
-      </w:r>
-      <w:r>
-        <w:t>, but tendency to climb</w:t>
-      </w:r>
-    </w:p>
-    <w:p>
-      <w:pPr>
-        <w:pStyle w:val="ListParagraph"/>
-        <w:numPr>
-          <w:ilvl w:val="1"/>
-          <w:numId w:val="5"/>
-        </w:numPr>
-      </w:pPr>
-      <w:r>
-        <w:t>Only use the sliding feature of the saw when necessary and if so, pull all the way forward and down, then feed into piece (avoid climb cutting)</w:t>
-      </w:r>
-    </w:p>
-    <w:p>
-      <w:pPr>
-        <w:pStyle w:val="ListParagraph"/>
-        <w:numPr>
-          <w:ilvl w:val="1"/>
-          <w:numId w:val="5"/>
-        </w:numPr>
-      </w:pPr>
-      <w:r>
-        <w:t>Cut through the pieces and allow blade to stop before raising saw and grabbing piece</w:t>
-      </w:r>
-    </w:p>
-    <w:p>
-      <w:pPr>
-        <w:pStyle w:val="ListParagraph"/>
-        <w:numPr>
-          <w:ilvl w:val="1"/>
-          <w:numId w:val="5"/>
-        </w:numPr>
-      </w:pPr>
-      <w:r>
-        <w:t xml:space="preserve">Use </w:t>
-      </w:r>
-      <w:r>
-        <w:t xml:space="preserve">Clamps </w:t>
-      </w:r>
-      <w:r>
-        <w:t xml:space="preserve">on shorter pieces </w:t>
-      </w:r>
-    </w:p>
-    <w:p>
-      <w:pPr>
-        <w:pStyle w:val="ListParagraph"/>
-        <w:numPr>
-          <w:ilvl w:val="1"/>
-          <w:numId w:val="5"/>
-        </w:numPr>
-      </w:pPr>
-      <w:r>
-        <w:t>Use stops for repetitive cuts, test and calibrate before making cuts</w:t>
-      </w:r>
-    </w:p>
-    <w:p>
-      <w:pPr>
-        <w:ind w:left="720" w:hanging="720"/>
-      </w:pPr>
-      <w:r>
-        <w:rPr>
-          <w:b/>
-          <w:sz w:val="28"/>
-          <w:szCs w:val="28"/>
-        </w:rPr>
-        <w:t xml:space="preserve">Panel </w:t>
-      </w:r>
-      <w:r>
-        <w:rPr>
-          <w:b/>
-          <w:sz w:val="28"/>
-          <w:szCs w:val="28"/>
-        </w:rPr>
-        <w:t>saw:</w:t>
-      </w:r>
-      <w:r>
-        <w:rPr>
-          <w:b/>
-          <w:sz w:val="28"/>
-          <w:szCs w:val="28"/>
-        </w:rPr>
-        <w:tab/>
-      </w:r>
-      <w:r>
-        <w:t>Ripping or cross-cutting of large sheet g</w:t>
-      </w:r>
-      <w:r>
-        <w:t xml:space="preserve">oods down to an </w:t>
-      </w:r>
-      <w:r>
-        <w:t>approximate size</w:t>
-      </w:r>
-      <w:r>
-        <w:t>; demonstrate ripping and cross cuts</w:t>
-      </w:r>
-    </w:p>
-    <w:p>
-      <w:pPr>
-        <w:pStyle w:val="ListParagraph"/>
-        <w:numPr>
-          <w:ilvl w:val="0"/>
-          <w:numId w:val="7"/>
-        </w:numPr>
-      </w:pPr>
-      <w:r>
-        <w:t>Rough cut on panel saw, finish cut on table saw</w:t>
-      </w:r>
-    </w:p>
-    <w:p>
-      <w:pPr>
-        <w:pStyle w:val="ListParagraph"/>
-        <w:numPr>
-          <w:ilvl w:val="0"/>
-          <w:numId w:val="7"/>
-        </w:numPr>
-        <w:rPr>
-          <w:del w:id="5" w:author="rmark" w:date="2015-08-10T08:41:00Z"/>
-        </w:rPr>
-      </w:pPr>
-      <w:r>
-        <w:t xml:space="preserve">Minimum size of </w:t>
-      </w:r>
-      <w:r>
-        <w:t>~4’</w:t>
-      </w:r>
-    </w:p>
-    <w:p>
-      <w:r>
-        <w:rPr>
-          <w:b/>
-          <w:sz w:val="28"/>
-          <w:szCs w:val="28"/>
-        </w:rPr>
-        <w:t>Circular Saws</w:t>
-      </w:r>
-      <w:r>
-        <w:rPr>
-          <w:b/>
-          <w:sz w:val="28"/>
-          <w:szCs w:val="28"/>
-        </w:rPr>
-        <w:t xml:space="preserve">: </w:t>
-      </w:r>
-      <w:r>
-        <w:t>General purpose saw</w:t>
-      </w:r>
-      <w:r>
-        <w:t xml:space="preserve"> for making straight cuts</w:t>
-      </w:r>
-      <w:r>
-        <w:t xml:space="preserve">; </w:t>
-      </w:r>
-      <w:r>
-        <w:t>dem</w:t>
-      </w:r>
-      <w:r>
-        <w:t>onstrate setting up</w:t>
-      </w:r>
-      <w:r>
-        <w:t xml:space="preserve"> saw, free hand, plunge cuts and guided cuts</w:t>
-      </w:r>
-      <w:r>
-        <w:t xml:space="preserve">, use of </w:t>
-      </w:r>
-      <w:proofErr w:type="spellStart"/>
-      <w:r>
-        <w:t>DeWalt</w:t>
-      </w:r>
-      <w:proofErr w:type="spellEnd"/>
-      <w:r>
-        <w:t xml:space="preserve"> Track Saw</w:t>
-      </w:r>
-    </w:p>
-    <w:p>
-      <w:pPr>
-        <w:pStyle w:val="ListParagraph"/>
-        <w:numPr>
-          <w:ilvl w:val="1"/>
-          <w:numId w:val="9"/>
-        </w:numPr>
-      </w:pPr>
-      <w:r>
-        <w:t>Used for straight cuts only</w:t>
-      </w:r>
-      <w:r>
-        <w:t>,</w:t>
-      </w:r>
-      <w:r>
-        <w:t xml:space="preserve"> free hand or guided</w:t>
-      </w:r>
-      <w:r>
-        <w:t xml:space="preserve"> (speed square and clamped fence)</w:t>
-      </w:r>
-    </w:p>
-    <w:p>
-      <w:pPr>
-        <w:pStyle w:val="ListParagraph"/>
-        <w:numPr>
-          <w:ilvl w:val="1"/>
-          <w:numId w:val="9"/>
-        </w:numPr>
-      </w:pPr>
-      <w:r>
-        <w:t>Secure stock, clamp or have someone help</w:t>
-      </w:r>
-    </w:p>
-    <w:p>
-      <w:pPr>
-        <w:pStyle w:val="ListParagraph"/>
-        <w:numPr>
-          <w:ilvl w:val="1"/>
-          <w:numId w:val="9"/>
-        </w:numPr>
-      </w:pPr>
-      <w:r>
-        <w:t>Check blade guard, and use of guard lever</w:t>
-      </w:r>
-    </w:p>
-    <w:p>
-      <w:pPr>
-        <w:pStyle w:val="ListParagraph"/>
-        <w:numPr>
-          <w:ilvl w:val="1"/>
-          <w:numId w:val="9"/>
-        </w:numPr>
-      </w:pPr>
-      <w:r>
-        <w:t>Set blade depth with ¼”-1/2” protruding through stock</w:t>
-      </w:r>
-    </w:p>
-    <w:p>
-      <w:pPr>
-        <w:pStyle w:val="ListParagraph"/>
-        <w:numPr>
-          <w:ilvl w:val="1"/>
-          <w:numId w:val="9"/>
-        </w:numPr>
-      </w:pPr>
-      <w:r>
-        <w:t>Always make sure of proper blade clearance beneath the saw</w:t>
-      </w:r>
-      <w:r>
-        <w:t>, keep hands and cord away from blade path</w:t>
-      </w:r>
-    </w:p>
-    <w:p>
-      <w:pPr>
-        <w:pStyle w:val="ListParagraph"/>
-        <w:numPr>
-          <w:ilvl w:val="1"/>
-          <w:numId w:val="9"/>
-        </w:numPr>
-      </w:pPr>
-      <w:r>
-        <w:t xml:space="preserve">Plunge cut by using front as pivot point and hold back blade guard with lever </w:t>
-      </w:r>
-    </w:p>
-    <w:p>
-      <w:pPr>
-        <w:pStyle w:val="ListParagraph"/>
-        <w:numPr>
-          <w:ilvl w:val="1"/>
-          <w:numId w:val="9"/>
-        </w:numPr>
-      </w:pPr>
-      <w:r>
-        <w:t xml:space="preserve">Briefly </w:t>
-      </w:r>
-      <w:r>
-        <w:t xml:space="preserve">mention </w:t>
-      </w:r>
-      <w:r>
-        <w:t>jig saw</w:t>
-      </w:r>
-      <w:r>
-        <w:t xml:space="preserve"> </w:t>
-      </w:r>
-      <w:r>
-        <w:t>(for curved cuts)</w:t>
-      </w:r>
-    </w:p>
-    <w:p>
-      <w:r>
-        <w:rPr>
-          <w:b/>
-          <w:sz w:val="28"/>
-          <w:szCs w:val="28"/>
-        </w:rPr>
-        <w:t>B</w:t>
-      </w:r>
-      <w:r>
-        <w:rPr>
-          <w:b/>
-          <w:sz w:val="28"/>
-          <w:szCs w:val="28"/>
-        </w:rPr>
-        <w:t>and saw</w:t>
-      </w:r>
-      <w:r>
-        <w:rPr>
-          <w:b/>
-          <w:sz w:val="28"/>
-          <w:szCs w:val="28"/>
-        </w:rPr>
-        <w:t xml:space="preserve">:  </w:t>
-      </w:r>
-      <w:r>
-        <w:t xml:space="preserve">Already had it, but at least </w:t>
-      </w:r>
-      <w:r>
-        <w:t>show setting blade tension (not on ones in discovery center)</w:t>
-      </w:r>
-      <w:r>
-        <w:t xml:space="preserve"> and to </w:t>
-      </w:r>
-      <w:r>
-        <w:t>set it before turning on the saw</w:t>
-      </w:r>
-    </w:p>
     <w:sectPr>
-      <w:headerReference w:type="default" r:id="rId8"/>
+      <w:headerReference w:type="even" r:id="rId8"/>
+      <w:headerReference w:type="default" r:id="rId9"/>
+      <w:footerReference w:type="even" r:id="rId10"/>
+      <w:footerReference w:type="default" r:id="rId11"/>
+      <w:headerReference w:type="first" r:id="rId12"/>
+      <w:footerReference w:type="first" r:id="rId13"/>
       <w:pgSz w:w="12240" w:h="15840"/>
       <w:pgMar w:top="1440" w:right="1440" w:bottom="1440" w:left="1440" w:header="720" w:footer="720" w:gutter="0"/>
       <w:cols w:space="720"/>
@@ -1173,6 +1146,36 @@
 </w:endnotes>
 </file>
 
+<file path=word/footer1.xml><?xml version="1.0" encoding="utf-8"?>
+<w:ftr xmlns:wpc="http://schemas.microsoft.com/office/word/2010/wordprocessingCanvas" xmlns:mc="http://schemas.openxmlformats.org/markup-compatibility/2006" xmlns:o="urn:schemas-microsoft-com:office:office" xmlns:r="http://schemas.openxmlformats.org/officeDocument/2006/relationships" xmlns:m="http://schemas.openxmlformats.org/officeDocument/2006/math" xmlns:v="urn:schemas-microsoft-com:vml" xmlns:wp14="http://schemas.microsoft.com/office/word/2010/wordprocessingDrawing" xmlns:wp="http://schemas.openxmlformats.org/drawingml/2006/wordprocessingDrawing" xmlns:w10="urn:schemas-microsoft-com:office:word" xmlns:w="http://schemas.openxmlformats.org/wordprocessingml/2006/main" xmlns:w14="http://schemas.microsoft.com/office/word/2010/wordml" xmlns:w15="http://schemas.microsoft.com/office/word/2012/wordml" xmlns:wpg="http://schemas.microsoft.com/office/word/2010/wordprocessingGroup" xmlns:wpi="http://schemas.microsoft.com/office/word/2010/wordprocessingInk" xmlns:wne="http://schemas.microsoft.com/office/word/2006/wordml" xmlns:wps="http://schemas.microsoft.com/office/word/2010/wordprocessingShape" mc:Ignorable="w14 w15 wp14">
+  <w:p>
+    <w:pPr>
+      <w:pStyle w:val="Footer"/>
+    </w:pPr>
+  </w:p>
+</w:ftr>
+</file>
+
+<file path=word/footer2.xml><?xml version="1.0" encoding="utf-8"?>
+<w:ftr xmlns:wpc="http://schemas.microsoft.com/office/word/2010/wordprocessingCanvas" xmlns:mc="http://schemas.openxmlformats.org/markup-compatibility/2006" xmlns:o="urn:schemas-microsoft-com:office:office" xmlns:r="http://schemas.openxmlformats.org/officeDocument/2006/relationships" xmlns:m="http://schemas.openxmlformats.org/officeDocument/2006/math" xmlns:v="urn:schemas-microsoft-com:vml" xmlns:wp14="http://schemas.microsoft.com/office/word/2010/wordprocessingDrawing" xmlns:wp="http://schemas.openxmlformats.org/drawingml/2006/wordprocessingDrawing" xmlns:w10="urn:schemas-microsoft-com:office:word" xmlns:w="http://schemas.openxmlformats.org/wordprocessingml/2006/main" xmlns:w14="http://schemas.microsoft.com/office/word/2010/wordml" xmlns:w15="http://schemas.microsoft.com/office/word/2012/wordml" xmlns:wpg="http://schemas.microsoft.com/office/word/2010/wordprocessingGroup" xmlns:wpi="http://schemas.microsoft.com/office/word/2010/wordprocessingInk" xmlns:wne="http://schemas.microsoft.com/office/word/2006/wordml" xmlns:wps="http://schemas.microsoft.com/office/word/2010/wordprocessingShape" mc:Ignorable="w14 w15 wp14">
+  <w:p>
+    <w:pPr>
+      <w:pStyle w:val="Footer"/>
+    </w:pPr>
+  </w:p>
+</w:ftr>
+</file>
+
+<file path=word/footer3.xml><?xml version="1.0" encoding="utf-8"?>
+<w:ftr xmlns:wpc="http://schemas.microsoft.com/office/word/2010/wordprocessingCanvas" xmlns:mc="http://schemas.openxmlformats.org/markup-compatibility/2006" xmlns:o="urn:schemas-microsoft-com:office:office" xmlns:r="http://schemas.openxmlformats.org/officeDocument/2006/relationships" xmlns:m="http://schemas.openxmlformats.org/officeDocument/2006/math" xmlns:v="urn:schemas-microsoft-com:vml" xmlns:wp14="http://schemas.microsoft.com/office/word/2010/wordprocessingDrawing" xmlns:wp="http://schemas.openxmlformats.org/drawingml/2006/wordprocessingDrawing" xmlns:w10="urn:schemas-microsoft-com:office:word" xmlns:w="http://schemas.openxmlformats.org/wordprocessingml/2006/main" xmlns:w14="http://schemas.microsoft.com/office/word/2010/wordml" xmlns:w15="http://schemas.microsoft.com/office/word/2012/wordml" xmlns:wpg="http://schemas.microsoft.com/office/word/2010/wordprocessingGroup" xmlns:wpi="http://schemas.microsoft.com/office/word/2010/wordprocessingInk" xmlns:wne="http://schemas.microsoft.com/office/word/2006/wordml" xmlns:wps="http://schemas.microsoft.com/office/word/2010/wordprocessingShape" mc:Ignorable="w14 w15 wp14">
+  <w:p>
+    <w:pPr>
+      <w:pStyle w:val="Footer"/>
+    </w:pPr>
+  </w:p>
+</w:ftr>
+</file>
+
 <file path=word/footnotes.xml><?xml version="1.0" encoding="utf-8"?>
 <w:footnotes xmlns:wpc="http://schemas.microsoft.com/office/word/2010/wordprocessingCanvas" xmlns:mc="http://schemas.openxmlformats.org/markup-compatibility/2006" xmlns:o="urn:schemas-microsoft-com:office:office" xmlns:r="http://schemas.openxmlformats.org/officeDocument/2006/relationships" xmlns:m="http://schemas.openxmlformats.org/officeDocument/2006/math" xmlns:v="urn:schemas-microsoft-com:vml" xmlns:wp14="http://schemas.microsoft.com/office/word/2010/wordprocessingDrawing" xmlns:wp="http://schemas.openxmlformats.org/drawingml/2006/wordprocessingDrawing" xmlns:w10="urn:schemas-microsoft-com:office:word" xmlns:w="http://schemas.openxmlformats.org/wordprocessingml/2006/main" xmlns:w14="http://schemas.microsoft.com/office/word/2010/wordml" xmlns:w15="http://schemas.microsoft.com/office/word/2012/wordml" xmlns:wpg="http://schemas.microsoft.com/office/word/2010/wordprocessingGroup" xmlns:wpi="http://schemas.microsoft.com/office/word/2010/wordprocessingInk" xmlns:wne="http://schemas.microsoft.com/office/word/2006/wordml" xmlns:wps="http://schemas.microsoft.com/office/word/2010/wordprocessingShape" mc:Ignorable="w14 w15 wp14">
   <w:footnote w:type="separator" w:id="-1">
@@ -1204,10 +1207,35 @@
     <w:pPr>
       <w:pStyle w:val="Header"/>
     </w:pPr>
+  </w:p>
+</w:hdr>
+</file>
+
+<file path=word/header2.xml><?xml version="1.0" encoding="utf-8"?>
+<w:hdr xmlns:wpc="http://schemas.microsoft.com/office/word/2010/wordprocessingCanvas" xmlns:mc="http://schemas.openxmlformats.org/markup-compatibility/2006" xmlns:o="urn:schemas-microsoft-com:office:office" xmlns:r="http://schemas.openxmlformats.org/officeDocument/2006/relationships" xmlns:m="http://schemas.openxmlformats.org/officeDocument/2006/math" xmlns:v="urn:schemas-microsoft-com:vml" xmlns:wp14="http://schemas.microsoft.com/office/word/2010/wordprocessingDrawing" xmlns:wp="http://schemas.openxmlformats.org/drawingml/2006/wordprocessingDrawing" xmlns:w10="urn:schemas-microsoft-com:office:word" xmlns:w="http://schemas.openxmlformats.org/wordprocessingml/2006/main" xmlns:w14="http://schemas.microsoft.com/office/word/2010/wordml" xmlns:w15="http://schemas.microsoft.com/office/word/2012/wordml" xmlns:wpg="http://schemas.microsoft.com/office/word/2010/wordprocessingGroup" xmlns:wpi="http://schemas.microsoft.com/office/word/2010/wordprocessingInk" xmlns:wne="http://schemas.microsoft.com/office/word/2006/wordml" xmlns:wps="http://schemas.microsoft.com/office/word/2010/wordprocessingShape" mc:Ignorable="w14 w15 wp14">
+  <w:p>
+    <w:pPr>
+      <w:pStyle w:val="Header"/>
+    </w:pPr>
     <w:r>
-      <w:t>8/13/2015</w:t>
+      <w:t>2/2/2016</w:t>
     </w:r>
   </w:p>
+  <w:p>
+    <w:pPr>
+      <w:pStyle w:val="Header"/>
+    </w:pPr>
+  </w:p>
+  <w:p>
+    <w:pPr>
+      <w:pStyle w:val="Header"/>
+    </w:pPr>
+  </w:p>
+</w:hdr>
+</file>
+
+<file path=word/header3.xml><?xml version="1.0" encoding="utf-8"?>
+<w:hdr xmlns:wpc="http://schemas.microsoft.com/office/word/2010/wordprocessingCanvas" xmlns:mc="http://schemas.openxmlformats.org/markup-compatibility/2006" xmlns:o="urn:schemas-microsoft-com:office:office" xmlns:r="http://schemas.openxmlformats.org/officeDocument/2006/relationships" xmlns:m="http://schemas.openxmlformats.org/officeDocument/2006/math" xmlns:v="urn:schemas-microsoft-com:vml" xmlns:wp14="http://schemas.microsoft.com/office/word/2010/wordprocessingDrawing" xmlns:wp="http://schemas.openxmlformats.org/drawingml/2006/wordprocessingDrawing" xmlns:w10="urn:schemas-microsoft-com:office:word" xmlns:w="http://schemas.openxmlformats.org/wordprocessingml/2006/main" xmlns:w14="http://schemas.microsoft.com/office/word/2010/wordml" xmlns:w15="http://schemas.microsoft.com/office/word/2012/wordml" xmlns:wpg="http://schemas.microsoft.com/office/word/2010/wordprocessingGroup" xmlns:wpi="http://schemas.microsoft.com/office/word/2010/wordprocessingInk" xmlns:wne="http://schemas.microsoft.com/office/word/2006/wordml" xmlns:wps="http://schemas.microsoft.com/office/word/2010/wordprocessingShape" mc:Ignorable="w14 w15 wp14">
   <w:p>
     <w:pPr>
       <w:pStyle w:val="Header"/>
@@ -4779,7 +4807,7 @@
 </file>
 
 <file path=customXml/itemProps1.xml><?xml version="1.0" encoding="utf-8"?>
-<ds:datastoreItem xmlns:ds="http://schemas.openxmlformats.org/officeDocument/2006/customXml" ds:itemID="{4A0781C5-8F81-44DB-B4D7-43B422CB30E4}">
+<ds:datastoreItem xmlns:ds="http://schemas.openxmlformats.org/officeDocument/2006/customXml" ds:itemID="{773DC035-11DB-4EDD-BB33-A4B31AC887C3}">
   <ds:schemaRefs>
     <ds:schemaRef ds:uri="http://schemas.openxmlformats.org/officeDocument/2006/bibliography"/>
   </ds:schemaRefs>

</xml_diff>

<commit_message>
Change sliding miter saw to just miter saw
</commit_message>
<xml_diff>
--- a/Woodworking1/Woodworking I Upgrade.docx
+++ b/Woodworking1/Woodworking I Upgrade.docx
@@ -9,14 +9,6 @@
           <w:szCs w:val="28"/>
         </w:rPr>
       </w:pPr>
-      <w:r>
-        <w:rPr>
-          <w:b/>
-          <w:sz w:val="28"/>
-          <w:szCs w:val="28"/>
-        </w:rPr>
-        <w:t xml:space="preserve"> </w:t>
-      </w:r>
       <w:r>
         <w:rPr>
           <w:b/>
@@ -146,38 +138,31 @@
       <w:pPr>
         <w:rPr>
           <w:b/>
-          <w:sz w:val="32"/>
-          <w:szCs w:val="32"/>
+          <w:sz w:val="28"/>
+          <w:szCs w:val="28"/>
         </w:rPr>
       </w:pPr>
       <w:r>
         <w:rPr>
           <w:b/>
-          <w:sz w:val="32"/>
-          <w:szCs w:val="32"/>
+          <w:sz w:val="28"/>
+          <w:szCs w:val="28"/>
         </w:rPr>
         <w:t xml:space="preserve">Handsaw basics: </w:t>
       </w:r>
     </w:p>
     <w:p>
       <w:pPr>
-        <w:numPr>
-          <w:ilvl w:val="0"/>
-          <w:numId w:val="23"/>
-        </w:numPr>
         <w:rPr>
           <w:del w:id="0" w:author="rmark" w:date="2015-08-10T08:31:00Z"/>
         </w:rPr>
       </w:pPr>
       <w:r>
-        <w:t>Demonstrate basic hands</w:t>
-      </w:r>
-      <w:r>
-        <w:t xml:space="preserve">aw and coping saw </w:t>
+        <w:t xml:space="preserve">Demonstrate basic handsaw use and mention </w:t>
       </w:r>
       <w:proofErr w:type="spellStart"/>
       <w:r>
-        <w:t>use</w:t>
+        <w:t>metal</w:t>
       </w:r>
     </w:p>
     <w:p>
@@ -243,11 +228,6 @@
         <w:tab/>
         <w:t xml:space="preserve">Ripping: </w:t>
       </w:r>
-      <w:r>
-        <w:t>Rip fence=ripping, hence the name</w:t>
-      </w:r>
-      <w:bookmarkStart w:id="1" w:name="_GoBack"/>
-      <w:bookmarkEnd w:id="1"/>
     </w:p>
     <w:p>
       <w:pPr>
@@ -275,12 +255,6 @@
       <w:r>
         <w:t>: never cut anything shorter than the amount of exposed blade</w:t>
       </w:r>
-      <w:r>
-        <w:t xml:space="preserve"> (one foot is a good minimum</w:t>
-      </w:r>
-      <w:r>
-        <w:t>)</w:t>
-      </w:r>
     </w:p>
     <w:p>
       <w:pPr>
@@ -303,10 +277,7 @@
         </w:numPr>
       </w:pPr>
       <w:r>
-        <w:t>In general,</w:t>
-      </w:r>
-      <w:r>
-        <w:t xml:space="preserve"> don’t use rip fence for stock wider than it is long, especially for smaller pieces</w:t>
+        <w:t>In general, don’t use rip fence for stock wider than it is long, especially for smaller pieces</w:t>
       </w:r>
     </w:p>
     <w:p>
@@ -330,25 +301,7 @@
         </w:numPr>
       </w:pPr>
       <w:r>
-        <w:t>Use</w:t>
-      </w:r>
-      <w:r>
-        <w:t xml:space="preserve"> push stick with narrower stock </w:t>
-      </w:r>
-      <w:r>
-        <w:t>(&lt;6”)</w:t>
-      </w:r>
-      <w:r>
-        <w:t xml:space="preserve">, push </w:t>
-      </w:r>
-      <w:r>
-        <w:t xml:space="preserve">from </w:t>
-      </w:r>
-      <w:r>
-        <w:t>half way between blade &amp; fence</w:t>
-      </w:r>
-      <w:r>
-        <w:t xml:space="preserve"> </w:t>
+        <w:t xml:space="preserve">Use push stick with narrower stock (&lt;6”) </w:t>
       </w:r>
     </w:p>
     <w:p>
@@ -644,7 +597,7 @@
         <w:pStyle w:val="ListParagraph"/>
         <w:ind w:left="1440"/>
         <w:rPr>
-          <w:del w:id="2" w:author="rmark" w:date="2015-08-10T08:41:00Z"/>
+          <w:del w:id="1" w:author="rmark" w:date="2015-08-10T08:41:00Z"/>
         </w:rPr>
       </w:pPr>
     </w:p>
@@ -725,9 +678,6 @@
       <w:r>
         <w:t xml:space="preserve"> and dust collector</w:t>
       </w:r>
-      <w:r>
-        <w:t>, cutting of plastic on miter saw</w:t>
-      </w:r>
     </w:p>
     <w:p>
       <w:pPr>
@@ -738,19 +688,13 @@
         </w:numPr>
       </w:pPr>
       <w:r>
-        <w:t>Slider vs. Chop saw</w:t>
-      </w:r>
-      <w:r>
-        <w:t>, straight, angled and compound c</w:t>
+        <w:t xml:space="preserve">Good for </w:t>
+      </w:r>
+      <w:r>
+        <w:t>straight, angled and compound c</w:t>
       </w:r>
       <w:r>
         <w:t>uts</w:t>
-      </w:r>
-      <w:r>
-        <w:t>, slider has wider cutting capacity</w:t>
-      </w:r>
-      <w:r>
-        <w:t>, but tendency to climb</w:t>
       </w:r>
     </w:p>
     <w:p>
@@ -762,7 +706,15 @@
         </w:numPr>
       </w:pPr>
       <w:r>
-        <w:t>Only use the sliding feature of the saw when necessary and if so, pull all the way forward and down, then feed into piece (avoid climb cutting)</w:t>
+        <w:t xml:space="preserve">Hold piece down appropriate distance from blade, </w:t>
+      </w:r>
+      <w:r>
+        <w:t xml:space="preserve">with pressure </w:t>
+      </w:r>
+      <w:bookmarkStart w:id="2" w:name="_GoBack"/>
+      <w:bookmarkEnd w:id="2"/>
+      <w:r>
+        <w:t>down and towards the fence</w:t>
       </w:r>
     </w:p>
     <w:p>
@@ -774,7 +726,7 @@
         </w:numPr>
       </w:pPr>
       <w:r>
-        <w:t>Cut through the pieces and allow blade to stop before raising saw and grabbing piece</w:t>
+        <w:t>When possible, angle cuts are done with blade angled away from hand</w:t>
       </w:r>
     </w:p>
     <w:p>
@@ -786,13 +738,7 @@
         </w:numPr>
       </w:pPr>
       <w:r>
-        <w:t xml:space="preserve">Use </w:t>
-      </w:r>
-      <w:r>
-        <w:t xml:space="preserve">Clamps </w:t>
-      </w:r>
-      <w:r>
-        <w:t xml:space="preserve">on shorter pieces </w:t>
+        <w:t>Cut through the pieces and allow blade to stop before raising saw and grabbing piece</w:t>
       </w:r>
     </w:p>
     <w:p>
@@ -804,7 +750,13 @@
         </w:numPr>
       </w:pPr>
       <w:r>
-        <w:t>Use stops for repetitive cuts, test and calibrate before making cuts</w:t>
+        <w:t xml:space="preserve">Use </w:t>
+      </w:r>
+      <w:r>
+        <w:t xml:space="preserve">the fence on the bench with </w:t>
+      </w:r>
+      <w:r>
+        <w:t>stops for repetitive cuts, test and calibrate before making cuts</w:t>
       </w:r>
     </w:p>
     <w:p>
@@ -845,10 +797,7 @@
         <w:t>approximate size</w:t>
       </w:r>
       <w:r>
-        <w:t xml:space="preserve">, </w:t>
-      </w:r>
-      <w:r>
-        <w:t>demonstrate ripping and cross cuts</w:t>
+        <w:t>; demonstrate ripping and cross cuts</w:t>
       </w:r>
     </w:p>
     <w:p>
@@ -860,10 +809,25 @@
         </w:numPr>
       </w:pPr>
       <w:r>
-        <w:t>Minimum size of ~4’, r</w:t>
-      </w:r>
-      <w:r>
-        <w:t>ough cut on panel saw, finish cut on table saw</w:t>
+        <w:t>Rough cut on panel saw, finish cut on table saw</w:t>
+      </w:r>
+    </w:p>
+    <w:p>
+      <w:pPr>
+        <w:pStyle w:val="ListParagraph"/>
+        <w:numPr>
+          <w:ilvl w:val="0"/>
+          <w:numId w:val="7"/>
+        </w:numPr>
+        <w:rPr>
+          <w:del w:id="3" w:author="rmark" w:date="2015-08-10T08:41:00Z"/>
+        </w:rPr>
+      </w:pPr>
+      <w:r>
+        <w:t xml:space="preserve">Minimum size of </w:t>
+      </w:r>
+      <w:r>
+        <w:t>~3</w:t>
       </w:r>
     </w:p>
     <w:p>
@@ -1087,11 +1051,18 @@
       <w:r>
         <w:t>Demonstrate basic hammer</w:t>
       </w:r>
-      <w:r>
-        <w:t xml:space="preserve"> and drill/driver use:  </w:t>
-      </w:r>
-      <w:r>
-        <w:t>different types of nails, screws, screw heads and use of pilot holes and counter sinks</w:t>
+      <w:del w:id="4" w:author="rmark" w:date="2015-08-10T08:42:00Z">
+        <w:r>
+          <w:delText xml:space="preserve">. </w:delText>
+        </w:r>
+      </w:del>
+      <w:ins w:id="5" w:author="rmark" w:date="2015-08-10T08:42:00Z">
+        <w:r>
+          <w:t>/</w:t>
+        </w:r>
+      </w:ins>
+      <w:r>
+        <w:t>drill/driver use, different types of nails, screws, screw heads and use of pilot holes and counter sinks</w:t>
       </w:r>
     </w:p>
     <w:p>
@@ -1102,16 +1073,22 @@
         </w:numPr>
       </w:pPr>
       <w:r>
+        <w:t>Demonstrate pocket screw jig for ¾” thick material (face frames)</w:t>
+      </w:r>
+    </w:p>
+    <w:p>
+      <w:pPr>
+        <w:numPr>
+          <w:ilvl w:val="0"/>
+          <w:numId w:val="23"/>
+        </w:numPr>
+      </w:pPr>
+      <w:r>
         <w:t>Use of carpenter’s glue, polyurethane glue and construction adhesive (?)</w:t>
       </w:r>
     </w:p>
     <w:sectPr>
-      <w:headerReference w:type="even" r:id="rId8"/>
-      <w:headerReference w:type="default" r:id="rId9"/>
-      <w:footerReference w:type="even" r:id="rId10"/>
-      <w:footerReference w:type="default" r:id="rId11"/>
-      <w:headerReference w:type="first" r:id="rId12"/>
-      <w:footerReference w:type="first" r:id="rId13"/>
+      <w:headerReference w:type="default" r:id="rId8"/>
       <w:pgSz w:w="12240" w:h="15840"/>
       <w:pgMar w:top="1440" w:right="1440" w:bottom="1440" w:left="1440" w:header="720" w:footer="720" w:gutter="0"/>
       <w:cols w:space="720"/>
@@ -1146,36 +1123,6 @@
 </w:endnotes>
 </file>
 
-<file path=word/footer1.xml><?xml version="1.0" encoding="utf-8"?>
-<w:ftr xmlns:wpc="http://schemas.microsoft.com/office/word/2010/wordprocessingCanvas" xmlns:mc="http://schemas.openxmlformats.org/markup-compatibility/2006" xmlns:o="urn:schemas-microsoft-com:office:office" xmlns:r="http://schemas.openxmlformats.org/officeDocument/2006/relationships" xmlns:m="http://schemas.openxmlformats.org/officeDocument/2006/math" xmlns:v="urn:schemas-microsoft-com:vml" xmlns:wp14="http://schemas.microsoft.com/office/word/2010/wordprocessingDrawing" xmlns:wp="http://schemas.openxmlformats.org/drawingml/2006/wordprocessingDrawing" xmlns:w10="urn:schemas-microsoft-com:office:word" xmlns:w="http://schemas.openxmlformats.org/wordprocessingml/2006/main" xmlns:w14="http://schemas.microsoft.com/office/word/2010/wordml" xmlns:w15="http://schemas.microsoft.com/office/word/2012/wordml" xmlns:wpg="http://schemas.microsoft.com/office/word/2010/wordprocessingGroup" xmlns:wpi="http://schemas.microsoft.com/office/word/2010/wordprocessingInk" xmlns:wne="http://schemas.microsoft.com/office/word/2006/wordml" xmlns:wps="http://schemas.microsoft.com/office/word/2010/wordprocessingShape" mc:Ignorable="w14 w15 wp14">
-  <w:p>
-    <w:pPr>
-      <w:pStyle w:val="Footer"/>
-    </w:pPr>
-  </w:p>
-</w:ftr>
-</file>
-
-<file path=word/footer2.xml><?xml version="1.0" encoding="utf-8"?>
-<w:ftr xmlns:wpc="http://schemas.microsoft.com/office/word/2010/wordprocessingCanvas" xmlns:mc="http://schemas.openxmlformats.org/markup-compatibility/2006" xmlns:o="urn:schemas-microsoft-com:office:office" xmlns:r="http://schemas.openxmlformats.org/officeDocument/2006/relationships" xmlns:m="http://schemas.openxmlformats.org/officeDocument/2006/math" xmlns:v="urn:schemas-microsoft-com:vml" xmlns:wp14="http://schemas.microsoft.com/office/word/2010/wordprocessingDrawing" xmlns:wp="http://schemas.openxmlformats.org/drawingml/2006/wordprocessingDrawing" xmlns:w10="urn:schemas-microsoft-com:office:word" xmlns:w="http://schemas.openxmlformats.org/wordprocessingml/2006/main" xmlns:w14="http://schemas.microsoft.com/office/word/2010/wordml" xmlns:w15="http://schemas.microsoft.com/office/word/2012/wordml" xmlns:wpg="http://schemas.microsoft.com/office/word/2010/wordprocessingGroup" xmlns:wpi="http://schemas.microsoft.com/office/word/2010/wordprocessingInk" xmlns:wne="http://schemas.microsoft.com/office/word/2006/wordml" xmlns:wps="http://schemas.microsoft.com/office/word/2010/wordprocessingShape" mc:Ignorable="w14 w15 wp14">
-  <w:p>
-    <w:pPr>
-      <w:pStyle w:val="Footer"/>
-    </w:pPr>
-  </w:p>
-</w:ftr>
-</file>
-
-<file path=word/footer3.xml><?xml version="1.0" encoding="utf-8"?>
-<w:ftr xmlns:wpc="http://schemas.microsoft.com/office/word/2010/wordprocessingCanvas" xmlns:mc="http://schemas.openxmlformats.org/markup-compatibility/2006" xmlns:o="urn:schemas-microsoft-com:office:office" xmlns:r="http://schemas.openxmlformats.org/officeDocument/2006/relationships" xmlns:m="http://schemas.openxmlformats.org/officeDocument/2006/math" xmlns:v="urn:schemas-microsoft-com:vml" xmlns:wp14="http://schemas.microsoft.com/office/word/2010/wordprocessingDrawing" xmlns:wp="http://schemas.openxmlformats.org/drawingml/2006/wordprocessingDrawing" xmlns:w10="urn:schemas-microsoft-com:office:word" xmlns:w="http://schemas.openxmlformats.org/wordprocessingml/2006/main" xmlns:w14="http://schemas.microsoft.com/office/word/2010/wordml" xmlns:w15="http://schemas.microsoft.com/office/word/2012/wordml" xmlns:wpg="http://schemas.microsoft.com/office/word/2010/wordprocessingGroup" xmlns:wpi="http://schemas.microsoft.com/office/word/2010/wordprocessingInk" xmlns:wne="http://schemas.microsoft.com/office/word/2006/wordml" xmlns:wps="http://schemas.microsoft.com/office/word/2010/wordprocessingShape" mc:Ignorable="w14 w15 wp14">
-  <w:p>
-    <w:pPr>
-      <w:pStyle w:val="Footer"/>
-    </w:pPr>
-  </w:p>
-</w:ftr>
-</file>
-
 <file path=word/footnotes.xml><?xml version="1.0" encoding="utf-8"?>
 <w:footnotes xmlns:wpc="http://schemas.microsoft.com/office/word/2010/wordprocessingCanvas" xmlns:mc="http://schemas.openxmlformats.org/markup-compatibility/2006" xmlns:o="urn:schemas-microsoft-com:office:office" xmlns:r="http://schemas.openxmlformats.org/officeDocument/2006/relationships" xmlns:m="http://schemas.openxmlformats.org/officeDocument/2006/math" xmlns:v="urn:schemas-microsoft-com:vml" xmlns:wp14="http://schemas.microsoft.com/office/word/2010/wordprocessingDrawing" xmlns:wp="http://schemas.openxmlformats.org/drawingml/2006/wordprocessingDrawing" xmlns:w10="urn:schemas-microsoft-com:office:word" xmlns:w="http://schemas.openxmlformats.org/wordprocessingml/2006/main" xmlns:w14="http://schemas.microsoft.com/office/word/2010/wordml" xmlns:w15="http://schemas.microsoft.com/office/word/2012/wordml" xmlns:wpg="http://schemas.microsoft.com/office/word/2010/wordprocessingGroup" xmlns:wpi="http://schemas.microsoft.com/office/word/2010/wordprocessingInk" xmlns:wne="http://schemas.microsoft.com/office/word/2006/wordml" xmlns:wps="http://schemas.microsoft.com/office/word/2010/wordprocessingShape" mc:Ignorable="w14 w15 wp14">
   <w:footnote w:type="separator" w:id="-1">
@@ -1207,35 +1154,10 @@
     <w:pPr>
       <w:pStyle w:val="Header"/>
     </w:pPr>
-  </w:p>
-</w:hdr>
-</file>
-
-<file path=word/header2.xml><?xml version="1.0" encoding="utf-8"?>
-<w:hdr xmlns:wpc="http://schemas.microsoft.com/office/word/2010/wordprocessingCanvas" xmlns:mc="http://schemas.openxmlformats.org/markup-compatibility/2006" xmlns:o="urn:schemas-microsoft-com:office:office" xmlns:r="http://schemas.openxmlformats.org/officeDocument/2006/relationships" xmlns:m="http://schemas.openxmlformats.org/officeDocument/2006/math" xmlns:v="urn:schemas-microsoft-com:vml" xmlns:wp14="http://schemas.microsoft.com/office/word/2010/wordprocessingDrawing" xmlns:wp="http://schemas.openxmlformats.org/drawingml/2006/wordprocessingDrawing" xmlns:w10="urn:schemas-microsoft-com:office:word" xmlns:w="http://schemas.openxmlformats.org/wordprocessingml/2006/main" xmlns:w14="http://schemas.microsoft.com/office/word/2010/wordml" xmlns:w15="http://schemas.microsoft.com/office/word/2012/wordml" xmlns:wpg="http://schemas.microsoft.com/office/word/2010/wordprocessingGroup" xmlns:wpi="http://schemas.microsoft.com/office/word/2010/wordprocessingInk" xmlns:wne="http://schemas.microsoft.com/office/word/2006/wordml" xmlns:wps="http://schemas.microsoft.com/office/word/2010/wordprocessingShape" mc:Ignorable="w14 w15 wp14">
-  <w:p>
-    <w:pPr>
-      <w:pStyle w:val="Header"/>
-    </w:pPr>
     <w:r>
-      <w:t>2/2/2016</w:t>
+      <w:t>Updated 11/8/2016</w:t>
     </w:r>
   </w:p>
-  <w:p>
-    <w:pPr>
-      <w:pStyle w:val="Header"/>
-    </w:pPr>
-  </w:p>
-  <w:p>
-    <w:pPr>
-      <w:pStyle w:val="Header"/>
-    </w:pPr>
-  </w:p>
-</w:hdr>
-</file>
-
-<file path=word/header3.xml><?xml version="1.0" encoding="utf-8"?>
-<w:hdr xmlns:wpc="http://schemas.microsoft.com/office/word/2010/wordprocessingCanvas" xmlns:mc="http://schemas.openxmlformats.org/markup-compatibility/2006" xmlns:o="urn:schemas-microsoft-com:office:office" xmlns:r="http://schemas.openxmlformats.org/officeDocument/2006/relationships" xmlns:m="http://schemas.openxmlformats.org/officeDocument/2006/math" xmlns:v="urn:schemas-microsoft-com:vml" xmlns:wp14="http://schemas.microsoft.com/office/word/2010/wordprocessingDrawing" xmlns:wp="http://schemas.openxmlformats.org/drawingml/2006/wordprocessingDrawing" xmlns:w10="urn:schemas-microsoft-com:office:word" xmlns:w="http://schemas.openxmlformats.org/wordprocessingml/2006/main" xmlns:w14="http://schemas.microsoft.com/office/word/2010/wordml" xmlns:w15="http://schemas.microsoft.com/office/word/2012/wordml" xmlns:wpg="http://schemas.microsoft.com/office/word/2010/wordprocessingGroup" xmlns:wpi="http://schemas.microsoft.com/office/word/2010/wordprocessingInk" xmlns:wne="http://schemas.microsoft.com/office/word/2006/wordml" xmlns:wps="http://schemas.microsoft.com/office/word/2010/wordprocessingShape" mc:Ignorable="w14 w15 wp14">
   <w:p>
     <w:pPr>
       <w:pStyle w:val="Header"/>
@@ -4807,7 +4729,7 @@
 </file>
 
 <file path=customXml/itemProps1.xml><?xml version="1.0" encoding="utf-8"?>
-<ds:datastoreItem xmlns:ds="http://schemas.openxmlformats.org/officeDocument/2006/customXml" ds:itemID="{773DC035-11DB-4EDD-BB33-A4B31AC887C3}">
+<ds:datastoreItem xmlns:ds="http://schemas.openxmlformats.org/officeDocument/2006/customXml" ds:itemID="{EBADF8D6-5894-4584-BB33-E46F52929908}">
   <ds:schemaRefs>
     <ds:schemaRef ds:uri="http://schemas.openxmlformats.org/officeDocument/2006/bibliography"/>
   </ds:schemaRefs>

</xml_diff>

<commit_message>
Update training to current practice
</commit_message>
<xml_diff>
--- a/Woodworking1/Woodworking I Upgrade.docx
+++ b/Woodworking1/Woodworking I Upgrade.docx
@@ -1,6 +1,6 @@
 
 <file path=word/document.xml><?xml version="1.0" encoding="utf-8"?>
-<w:document xmlns:wpc="http://schemas.microsoft.com/office/word/2010/wordprocessingCanvas" xmlns:mc="http://schemas.openxmlformats.org/markup-compatibility/2006" xmlns:o="urn:schemas-microsoft-com:office:office" xmlns:r="http://schemas.openxmlformats.org/officeDocument/2006/relationships" xmlns:m="http://schemas.openxmlformats.org/officeDocument/2006/math" xmlns:v="urn:schemas-microsoft-com:vml" xmlns:wp14="http://schemas.microsoft.com/office/word/2010/wordprocessingDrawing" xmlns:wp="http://schemas.openxmlformats.org/drawingml/2006/wordprocessingDrawing" xmlns:w10="urn:schemas-microsoft-com:office:word" xmlns:w="http://schemas.openxmlformats.org/wordprocessingml/2006/main" xmlns:w14="http://schemas.microsoft.com/office/word/2010/wordml" xmlns:w15="http://schemas.microsoft.com/office/word/2012/wordml" xmlns:wpg="http://schemas.microsoft.com/office/word/2010/wordprocessingGroup" xmlns:wpi="http://schemas.microsoft.com/office/word/2010/wordprocessingInk" xmlns:wne="http://schemas.microsoft.com/office/word/2006/wordml" xmlns:wps="http://schemas.microsoft.com/office/word/2010/wordprocessingShape" mc:Ignorable="w14 w15 wp14">
+<w:document xmlns:wpc="http://schemas.microsoft.com/office/word/2010/wordprocessingCanvas" xmlns:cx="http://schemas.microsoft.com/office/drawing/2014/chartex" xmlns:cx1="http://schemas.microsoft.com/office/drawing/2015/9/8/chartex" xmlns:mc="http://schemas.openxmlformats.org/markup-compatibility/2006" xmlns:o="urn:schemas-microsoft-com:office:office" xmlns:r="http://schemas.openxmlformats.org/officeDocument/2006/relationships" xmlns:m="http://schemas.openxmlformats.org/officeDocument/2006/math" xmlns:v="urn:schemas-microsoft-com:vml" xmlns:wp14="http://schemas.microsoft.com/office/word/2010/wordprocessingDrawing" xmlns:wp="http://schemas.openxmlformats.org/drawingml/2006/wordprocessingDrawing" xmlns:w10="urn:schemas-microsoft-com:office:word" xmlns:w="http://schemas.openxmlformats.org/wordprocessingml/2006/main" xmlns:w14="http://schemas.microsoft.com/office/word/2010/wordml" xmlns:w15="http://schemas.microsoft.com/office/word/2012/wordml" xmlns:w16se="http://schemas.microsoft.com/office/word/2015/wordml/symex" xmlns:wpg="http://schemas.microsoft.com/office/word/2010/wordprocessingGroup" xmlns:wpi="http://schemas.microsoft.com/office/word/2010/wordprocessingInk" xmlns:wne="http://schemas.microsoft.com/office/word/2006/wordml" xmlns:wps="http://schemas.microsoft.com/office/word/2010/wordprocessingShape" mc:Ignorable="w14 w15 w16se wp14">
   <w:body>
     <w:p>
       <w:pPr>
@@ -150,38 +150,52 @@
         </w:rPr>
         <w:t xml:space="preserve">Handsaw basics: </w:t>
       </w:r>
-    </w:p>
-    <w:p>
-      <w:pPr>
-        <w:rPr>
-          <w:del w:id="0" w:author="rmark" w:date="2015-08-10T08:31:00Z"/>
-        </w:rPr>
-      </w:pPr>
-      <w:r>
-        <w:t xml:space="preserve">Demonstrate basic handsaw use and mention </w:t>
-      </w:r>
-      <w:proofErr w:type="spellStart"/>
-      <w:r>
-        <w:t>metal</w:t>
-      </w:r>
-    </w:p>
-    <w:p>
       <w:r>
         <w:rPr>
           <w:b/>
           <w:sz w:val="28"/>
           <w:szCs w:val="28"/>
         </w:rPr>
-        <w:t>Table</w:t>
-      </w:r>
-      <w:proofErr w:type="spellEnd"/>
-      <w:r>
+        <w:t xml:space="preserve">  </w:t>
+      </w:r>
+    </w:p>
+    <w:p>
+      <w:pPr>
+        <w:ind w:firstLine="720"/>
         <w:rPr>
           <w:b/>
           <w:sz w:val="28"/>
           <w:szCs w:val="28"/>
         </w:rPr>
-        <w:t xml:space="preserve"> saw</w:t>
+      </w:pPr>
+      <w:r>
+        <w:t xml:space="preserve">Demonstrate basic handsaw </w:t>
+      </w:r>
+      <w:r>
+        <w:t xml:space="preserve">and coping saw </w:t>
+      </w:r>
+      <w:r>
+        <w:t>use and mention metal</w:t>
+      </w:r>
+      <w:r>
+        <w:t xml:space="preserve"> (hack saws)</w:t>
+      </w:r>
+    </w:p>
+    <w:p>
+      <w:pPr>
+        <w:rPr>
+          <w:del w:id="0" w:author="rmark" w:date="2015-08-10T08:31:00Z"/>
+        </w:rPr>
+      </w:pPr>
+    </w:p>
+    <w:p>
+      <w:r>
+        <w:rPr>
+          <w:b/>
+          <w:sz w:val="28"/>
+          <w:szCs w:val="28"/>
+        </w:rPr>
+        <w:t>Table saw</w:t>
       </w:r>
       <w:r>
         <w:t xml:space="preserve">:  </w:t>
@@ -214,13 +228,22 @@
         <w:t>; d</w:t>
       </w:r>
       <w:r>
-        <w:t>emonstrate ripping, cross cutting and proper use of fence and miters</w:t>
+        <w:t>emonstrate ripping, cross cutting</w:t>
+      </w:r>
+      <w:r>
+        <w:t>, compound cuts</w:t>
+      </w:r>
+      <w:r>
+        <w:t xml:space="preserve"> and proper use of fence and miters</w:t>
       </w:r>
       <w:r>
         <w:t>.</w:t>
       </w:r>
       <w:r>
-        <w:t xml:space="preserve">  Cutting of plastic on the table saw.</w:t>
+        <w:t xml:space="preserve">  Mention the ability of cutting </w:t>
+      </w:r>
+      <w:r>
+        <w:t>plastic on the table saw.</w:t>
       </w:r>
     </w:p>
     <w:p>
@@ -493,6 +516,7 @@
         </w:numPr>
       </w:pPr>
       <w:r>
+        <w:lastRenderedPageBreak/>
         <w:t xml:space="preserve">Powermatic &amp; Unisaw vs. </w:t>
       </w:r>
       <w:proofErr w:type="spellStart"/>
@@ -546,7 +570,6 @@
         </w:numPr>
       </w:pPr>
       <w:r>
-        <w:lastRenderedPageBreak/>
         <w:t>Saw Stop and Powermatic-</w:t>
       </w:r>
       <w:r>
@@ -696,6 +719,9 @@
       <w:r>
         <w:t>uts</w:t>
       </w:r>
+      <w:r>
+        <w:t xml:space="preserve"> &lt; 8”</w:t>
+      </w:r>
     </w:p>
     <w:p>
       <w:pPr>
@@ -711,8 +737,6 @@
       <w:r>
         <w:t xml:space="preserve">with pressure </w:t>
       </w:r>
-      <w:bookmarkStart w:id="2" w:name="_GoBack"/>
-      <w:bookmarkEnd w:id="2"/>
       <w:r>
         <w:t>down and towards the fence</w:t>
       </w:r>
@@ -757,6 +781,90 @@
       </w:r>
       <w:r>
         <w:t>stops for repetitive cuts, test and calibrate before making cuts</w:t>
+      </w:r>
+    </w:p>
+    <w:p>
+      <w:pPr>
+        <w:pStyle w:val="ListParagraph"/>
+        <w:numPr>
+          <w:ilvl w:val="1"/>
+          <w:numId w:val="5"/>
+        </w:numPr>
+      </w:pPr>
+      <w:r>
+        <w:t>Mention compound cuts, but table saw is a more safe way of doing so if possible</w:t>
+      </w:r>
+    </w:p>
+    <w:p>
+      <w:pPr>
+        <w:rPr>
+          <w:b/>
+          <w:sz w:val="28"/>
+          <w:szCs w:val="28"/>
+        </w:rPr>
+      </w:pPr>
+      <w:r>
+        <w:rPr>
+          <w:b/>
+          <w:sz w:val="28"/>
+          <w:szCs w:val="28"/>
+        </w:rPr>
+        <w:t xml:space="preserve">Compound Sliding </w:t>
+      </w:r>
+      <w:r>
+        <w:rPr>
+          <w:b/>
+          <w:sz w:val="28"/>
+          <w:szCs w:val="28"/>
+        </w:rPr>
+        <w:t>Miter Saw</w:t>
+      </w:r>
+      <w:r>
+        <w:rPr>
+          <w:b/>
+          <w:sz w:val="28"/>
+          <w:szCs w:val="28"/>
+        </w:rPr>
+        <w:t>:</w:t>
+      </w:r>
+    </w:p>
+    <w:p>
+      <w:pPr>
+        <w:pStyle w:val="ListParagraph"/>
+        <w:numPr>
+          <w:ilvl w:val="0"/>
+          <w:numId w:val="26"/>
+        </w:numPr>
+      </w:pPr>
+      <w:r>
+        <w:t>Demonstrate the differences between a simple miter and a compound slider, the additional capacity (&lt;12”), the rotation of the blade and how it could potentially climb across the material</w:t>
+      </w:r>
+    </w:p>
+    <w:p>
+      <w:pPr>
+        <w:pStyle w:val="ListParagraph"/>
+        <w:numPr>
+          <w:ilvl w:val="0"/>
+          <w:numId w:val="26"/>
+        </w:numPr>
+      </w:pPr>
+      <w:r>
+        <w:t>Emphasize the need to pull out the saw, plunge into material and feed it back, opposite the rotation of the blade</w:t>
+      </w:r>
+      <w:r>
+        <w:t>.  Repeat.  Repeat.</w:t>
+      </w:r>
+    </w:p>
+    <w:p>
+      <w:pPr>
+        <w:pStyle w:val="ListParagraph"/>
+        <w:numPr>
+          <w:ilvl w:val="0"/>
+          <w:numId w:val="26"/>
+        </w:numPr>
+      </w:pPr>
+      <w:r>
+        <w:t>Mention compound cuts, but table saw is a more safe way of doing so if possible</w:t>
       </w:r>
     </w:p>
     <w:p>
@@ -803,32 +911,31 @@
     <w:p>
       <w:pPr>
         <w:pStyle w:val="ListParagraph"/>
-        <w:numPr>
-          <w:ilvl w:val="0"/>
-          <w:numId w:val="7"/>
-        </w:numPr>
       </w:pPr>
       <w:r>
         <w:t>Rough cut on panel saw, finish cut on table saw</w:t>
       </w:r>
+      <w:r>
+        <w:t xml:space="preserve"> </w:t>
+      </w:r>
+      <w:r>
+        <w:t xml:space="preserve">Minimum size of </w:t>
+      </w:r>
+      <w:r>
+        <w:t>~3</w:t>
+      </w:r>
     </w:p>
     <w:p>
       <w:pPr>
         <w:pStyle w:val="ListParagraph"/>
-        <w:numPr>
-          <w:ilvl w:val="0"/>
-          <w:numId w:val="7"/>
-        </w:numPr>
+      </w:pPr>
+    </w:p>
+    <w:p>
+      <w:pPr>
         <w:rPr>
-          <w:del w:id="3" w:author="rmark" w:date="2015-08-10T08:41:00Z"/>
+          <w:del w:id="2" w:author="rmark" w:date="2015-08-10T08:41:00Z"/>
         </w:rPr>
       </w:pPr>
-      <w:r>
-        <w:t xml:space="preserve">Minimum size of </w:t>
-      </w:r>
-      <w:r>
-        <w:t>~3</w:t>
-      </w:r>
     </w:p>
     <w:p>
       <w:r>
@@ -863,7 +970,10 @@
         <w:t>onstrate setting up</w:t>
       </w:r>
       <w:r>
-        <w:t xml:space="preserve"> saw, free hand, plunge cuts and guided cuts</w:t>
+        <w:t xml:space="preserve"> saw, free-</w:t>
+      </w:r>
+      <w:r>
+        <w:t>hand, plunge cuts and guided cuts</w:t>
       </w:r>
       <w:r>
         <w:t xml:space="preserve">, use of </w:t>
@@ -992,6 +1102,7 @@
           <w:sz w:val="28"/>
           <w:szCs w:val="28"/>
         </w:rPr>
+        <w:lastRenderedPageBreak/>
         <w:t>B</w:t>
       </w:r>
       <w:r>
@@ -1051,12 +1162,12 @@
       <w:r>
         <w:t>Demonstrate basic hammer</w:t>
       </w:r>
-      <w:del w:id="4" w:author="rmark" w:date="2015-08-10T08:42:00Z">
+      <w:del w:id="3" w:author="rmark" w:date="2015-08-10T08:42:00Z">
         <w:r>
           <w:delText xml:space="preserve">. </w:delText>
         </w:r>
       </w:del>
-      <w:ins w:id="5" w:author="rmark" w:date="2015-08-10T08:42:00Z">
+      <w:ins w:id="4" w:author="rmark" w:date="2015-08-10T08:42:00Z">
         <w:r>
           <w:t>/</w:t>
         </w:r>
@@ -1084,11 +1195,18 @@
         </w:numPr>
       </w:pPr>
       <w:r>
-        <w:t>Use of carpenter’s glue, polyurethane glue and construction adhesive (?)</w:t>
-      </w:r>
+        <w:t>Use of carpenter’s glue, polyurethane glue and construction adhesive</w:t>
+      </w:r>
+      <w:bookmarkStart w:id="5" w:name="_GoBack"/>
+      <w:bookmarkEnd w:id="5"/>
     </w:p>
     <w:sectPr>
-      <w:headerReference w:type="default" r:id="rId8"/>
+      <w:headerReference w:type="even" r:id="rId8"/>
+      <w:headerReference w:type="default" r:id="rId9"/>
+      <w:footerReference w:type="even" r:id="rId10"/>
+      <w:footerReference w:type="default" r:id="rId11"/>
+      <w:headerReference w:type="first" r:id="rId12"/>
+      <w:footerReference w:type="first" r:id="rId13"/>
       <w:pgSz w:w="12240" w:h="15840"/>
       <w:pgMar w:top="1440" w:right="1440" w:bottom="1440" w:left="1440" w:header="720" w:footer="720" w:gutter="0"/>
       <w:cols w:space="720"/>
@@ -1099,7 +1217,7 @@
 </file>
 
 <file path=word/endnotes.xml><?xml version="1.0" encoding="utf-8"?>
-<w:endnotes xmlns:wpc="http://schemas.microsoft.com/office/word/2010/wordprocessingCanvas" xmlns:mc="http://schemas.openxmlformats.org/markup-compatibility/2006" xmlns:o="urn:schemas-microsoft-com:office:office" xmlns:r="http://schemas.openxmlformats.org/officeDocument/2006/relationships" xmlns:m="http://schemas.openxmlformats.org/officeDocument/2006/math" xmlns:v="urn:schemas-microsoft-com:vml" xmlns:wp14="http://schemas.microsoft.com/office/word/2010/wordprocessingDrawing" xmlns:wp="http://schemas.openxmlformats.org/drawingml/2006/wordprocessingDrawing" xmlns:w10="urn:schemas-microsoft-com:office:word" xmlns:w="http://schemas.openxmlformats.org/wordprocessingml/2006/main" xmlns:w14="http://schemas.microsoft.com/office/word/2010/wordml" xmlns:w15="http://schemas.microsoft.com/office/word/2012/wordml" xmlns:wpg="http://schemas.microsoft.com/office/word/2010/wordprocessingGroup" xmlns:wpi="http://schemas.microsoft.com/office/word/2010/wordprocessingInk" xmlns:wne="http://schemas.microsoft.com/office/word/2006/wordml" xmlns:wps="http://schemas.microsoft.com/office/word/2010/wordprocessingShape" mc:Ignorable="w14 w15 wp14">
+<w:endnotes xmlns:wpc="http://schemas.microsoft.com/office/word/2010/wordprocessingCanvas" xmlns:cx="http://schemas.microsoft.com/office/drawing/2014/chartex" xmlns:cx1="http://schemas.microsoft.com/office/drawing/2015/9/8/chartex" xmlns:mc="http://schemas.openxmlformats.org/markup-compatibility/2006" xmlns:o="urn:schemas-microsoft-com:office:office" xmlns:r="http://schemas.openxmlformats.org/officeDocument/2006/relationships" xmlns:m="http://schemas.openxmlformats.org/officeDocument/2006/math" xmlns:v="urn:schemas-microsoft-com:vml" xmlns:wp14="http://schemas.microsoft.com/office/word/2010/wordprocessingDrawing" xmlns:wp="http://schemas.openxmlformats.org/drawingml/2006/wordprocessingDrawing" xmlns:w10="urn:schemas-microsoft-com:office:word" xmlns:w="http://schemas.openxmlformats.org/wordprocessingml/2006/main" xmlns:w14="http://schemas.microsoft.com/office/word/2010/wordml" xmlns:w15="http://schemas.microsoft.com/office/word/2012/wordml" xmlns:w16se="http://schemas.microsoft.com/office/word/2015/wordml/symex" xmlns:wpg="http://schemas.microsoft.com/office/word/2010/wordprocessingGroup" xmlns:wpi="http://schemas.microsoft.com/office/word/2010/wordprocessingInk" xmlns:wne="http://schemas.microsoft.com/office/word/2006/wordml" xmlns:wps="http://schemas.microsoft.com/office/word/2010/wordprocessingShape" mc:Ignorable="w14 w15 w16se wp14">
   <w:endnote w:type="separator" w:id="-1">
     <w:p>
       <w:pPr>
@@ -1123,8 +1241,38 @@
 </w:endnotes>
 </file>
 
+<file path=word/footer1.xml><?xml version="1.0" encoding="utf-8"?>
+<w:ftr xmlns:wpc="http://schemas.microsoft.com/office/word/2010/wordprocessingCanvas" xmlns:cx="http://schemas.microsoft.com/office/drawing/2014/chartex" xmlns:cx1="http://schemas.microsoft.com/office/drawing/2015/9/8/chartex" xmlns:mc="http://schemas.openxmlformats.org/markup-compatibility/2006" xmlns:o="urn:schemas-microsoft-com:office:office" xmlns:r="http://schemas.openxmlformats.org/officeDocument/2006/relationships" xmlns:m="http://schemas.openxmlformats.org/officeDocument/2006/math" xmlns:v="urn:schemas-microsoft-com:vml" xmlns:wp14="http://schemas.microsoft.com/office/word/2010/wordprocessingDrawing" xmlns:wp="http://schemas.openxmlformats.org/drawingml/2006/wordprocessingDrawing" xmlns:w10="urn:schemas-microsoft-com:office:word" xmlns:w="http://schemas.openxmlformats.org/wordprocessingml/2006/main" xmlns:w14="http://schemas.microsoft.com/office/word/2010/wordml" xmlns:w15="http://schemas.microsoft.com/office/word/2012/wordml" xmlns:w16se="http://schemas.microsoft.com/office/word/2015/wordml/symex" xmlns:wpg="http://schemas.microsoft.com/office/word/2010/wordprocessingGroup" xmlns:wpi="http://schemas.microsoft.com/office/word/2010/wordprocessingInk" xmlns:wne="http://schemas.microsoft.com/office/word/2006/wordml" xmlns:wps="http://schemas.microsoft.com/office/word/2010/wordprocessingShape" mc:Ignorable="w14 w15 w16se wp14">
+  <w:p>
+    <w:pPr>
+      <w:pStyle w:val="Footer"/>
+    </w:pPr>
+  </w:p>
+</w:ftr>
+</file>
+
+<file path=word/footer2.xml><?xml version="1.0" encoding="utf-8"?>
+<w:ftr xmlns:wpc="http://schemas.microsoft.com/office/word/2010/wordprocessingCanvas" xmlns:cx="http://schemas.microsoft.com/office/drawing/2014/chartex" xmlns:cx1="http://schemas.microsoft.com/office/drawing/2015/9/8/chartex" xmlns:mc="http://schemas.openxmlformats.org/markup-compatibility/2006" xmlns:o="urn:schemas-microsoft-com:office:office" xmlns:r="http://schemas.openxmlformats.org/officeDocument/2006/relationships" xmlns:m="http://schemas.openxmlformats.org/officeDocument/2006/math" xmlns:v="urn:schemas-microsoft-com:vml" xmlns:wp14="http://schemas.microsoft.com/office/word/2010/wordprocessingDrawing" xmlns:wp="http://schemas.openxmlformats.org/drawingml/2006/wordprocessingDrawing" xmlns:w10="urn:schemas-microsoft-com:office:word" xmlns:w="http://schemas.openxmlformats.org/wordprocessingml/2006/main" xmlns:w14="http://schemas.microsoft.com/office/word/2010/wordml" xmlns:w15="http://schemas.microsoft.com/office/word/2012/wordml" xmlns:w16se="http://schemas.microsoft.com/office/word/2015/wordml/symex" xmlns:wpg="http://schemas.microsoft.com/office/word/2010/wordprocessingGroup" xmlns:wpi="http://schemas.microsoft.com/office/word/2010/wordprocessingInk" xmlns:wne="http://schemas.microsoft.com/office/word/2006/wordml" xmlns:wps="http://schemas.microsoft.com/office/word/2010/wordprocessingShape" mc:Ignorable="w14 w15 w16se wp14">
+  <w:p>
+    <w:pPr>
+      <w:pStyle w:val="Footer"/>
+    </w:pPr>
+  </w:p>
+</w:ftr>
+</file>
+
+<file path=word/footer3.xml><?xml version="1.0" encoding="utf-8"?>
+<w:ftr xmlns:wpc="http://schemas.microsoft.com/office/word/2010/wordprocessingCanvas" xmlns:cx="http://schemas.microsoft.com/office/drawing/2014/chartex" xmlns:cx1="http://schemas.microsoft.com/office/drawing/2015/9/8/chartex" xmlns:mc="http://schemas.openxmlformats.org/markup-compatibility/2006" xmlns:o="urn:schemas-microsoft-com:office:office" xmlns:r="http://schemas.openxmlformats.org/officeDocument/2006/relationships" xmlns:m="http://schemas.openxmlformats.org/officeDocument/2006/math" xmlns:v="urn:schemas-microsoft-com:vml" xmlns:wp14="http://schemas.microsoft.com/office/word/2010/wordprocessingDrawing" xmlns:wp="http://schemas.openxmlformats.org/drawingml/2006/wordprocessingDrawing" xmlns:w10="urn:schemas-microsoft-com:office:word" xmlns:w="http://schemas.openxmlformats.org/wordprocessingml/2006/main" xmlns:w14="http://schemas.microsoft.com/office/word/2010/wordml" xmlns:w15="http://schemas.microsoft.com/office/word/2012/wordml" xmlns:w16se="http://schemas.microsoft.com/office/word/2015/wordml/symex" xmlns:wpg="http://schemas.microsoft.com/office/word/2010/wordprocessingGroup" xmlns:wpi="http://schemas.microsoft.com/office/word/2010/wordprocessingInk" xmlns:wne="http://schemas.microsoft.com/office/word/2006/wordml" xmlns:wps="http://schemas.microsoft.com/office/word/2010/wordprocessingShape" mc:Ignorable="w14 w15 w16se wp14">
+  <w:p>
+    <w:pPr>
+      <w:pStyle w:val="Footer"/>
+    </w:pPr>
+  </w:p>
+</w:ftr>
+</file>
+
 <file path=word/footnotes.xml><?xml version="1.0" encoding="utf-8"?>
-<w:footnotes xmlns:wpc="http://schemas.microsoft.com/office/word/2010/wordprocessingCanvas" xmlns:mc="http://schemas.openxmlformats.org/markup-compatibility/2006" xmlns:o="urn:schemas-microsoft-com:office:office" xmlns:r="http://schemas.openxmlformats.org/officeDocument/2006/relationships" xmlns:m="http://schemas.openxmlformats.org/officeDocument/2006/math" xmlns:v="urn:schemas-microsoft-com:vml" xmlns:wp14="http://schemas.microsoft.com/office/word/2010/wordprocessingDrawing" xmlns:wp="http://schemas.openxmlformats.org/drawingml/2006/wordprocessingDrawing" xmlns:w10="urn:schemas-microsoft-com:office:word" xmlns:w="http://schemas.openxmlformats.org/wordprocessingml/2006/main" xmlns:w14="http://schemas.microsoft.com/office/word/2010/wordml" xmlns:w15="http://schemas.microsoft.com/office/word/2012/wordml" xmlns:wpg="http://schemas.microsoft.com/office/word/2010/wordprocessingGroup" xmlns:wpi="http://schemas.microsoft.com/office/word/2010/wordprocessingInk" xmlns:wne="http://schemas.microsoft.com/office/word/2006/wordml" xmlns:wps="http://schemas.microsoft.com/office/word/2010/wordprocessingShape" mc:Ignorable="w14 w15 wp14">
+<w:footnotes xmlns:wpc="http://schemas.microsoft.com/office/word/2010/wordprocessingCanvas" xmlns:cx="http://schemas.microsoft.com/office/drawing/2014/chartex" xmlns:cx1="http://schemas.microsoft.com/office/drawing/2015/9/8/chartex" xmlns:mc="http://schemas.openxmlformats.org/markup-compatibility/2006" xmlns:o="urn:schemas-microsoft-com:office:office" xmlns:r="http://schemas.openxmlformats.org/officeDocument/2006/relationships" xmlns:m="http://schemas.openxmlformats.org/officeDocument/2006/math" xmlns:v="urn:schemas-microsoft-com:vml" xmlns:wp14="http://schemas.microsoft.com/office/word/2010/wordprocessingDrawing" xmlns:wp="http://schemas.openxmlformats.org/drawingml/2006/wordprocessingDrawing" xmlns:w10="urn:schemas-microsoft-com:office:word" xmlns:w="http://schemas.openxmlformats.org/wordprocessingml/2006/main" xmlns:w14="http://schemas.microsoft.com/office/word/2010/wordml" xmlns:w15="http://schemas.microsoft.com/office/word/2012/wordml" xmlns:w16se="http://schemas.microsoft.com/office/word/2015/wordml/symex" xmlns:wpg="http://schemas.microsoft.com/office/word/2010/wordprocessingGroup" xmlns:wpi="http://schemas.microsoft.com/office/word/2010/wordprocessingInk" xmlns:wne="http://schemas.microsoft.com/office/word/2006/wordml" xmlns:wps="http://schemas.microsoft.com/office/word/2010/wordprocessingShape" mc:Ignorable="w14 w15 w16se wp14">
   <w:footnote w:type="separator" w:id="-1">
     <w:p>
       <w:pPr>
@@ -1149,13 +1297,29 @@
 </file>
 
 <file path=word/header1.xml><?xml version="1.0" encoding="utf-8"?>
-<w:hdr xmlns:wpc="http://schemas.microsoft.com/office/word/2010/wordprocessingCanvas" xmlns:mc="http://schemas.openxmlformats.org/markup-compatibility/2006" xmlns:o="urn:schemas-microsoft-com:office:office" xmlns:r="http://schemas.openxmlformats.org/officeDocument/2006/relationships" xmlns:m="http://schemas.openxmlformats.org/officeDocument/2006/math" xmlns:v="urn:schemas-microsoft-com:vml" xmlns:wp14="http://schemas.microsoft.com/office/word/2010/wordprocessingDrawing" xmlns:wp="http://schemas.openxmlformats.org/drawingml/2006/wordprocessingDrawing" xmlns:w10="urn:schemas-microsoft-com:office:word" xmlns:w="http://schemas.openxmlformats.org/wordprocessingml/2006/main" xmlns:w14="http://schemas.microsoft.com/office/word/2010/wordml" xmlns:w15="http://schemas.microsoft.com/office/word/2012/wordml" xmlns:wpg="http://schemas.microsoft.com/office/word/2010/wordprocessingGroup" xmlns:wpi="http://schemas.microsoft.com/office/word/2010/wordprocessingInk" xmlns:wne="http://schemas.microsoft.com/office/word/2006/wordml" xmlns:wps="http://schemas.microsoft.com/office/word/2010/wordprocessingShape" mc:Ignorable="w14 w15 wp14">
+<w:hdr xmlns:wpc="http://schemas.microsoft.com/office/word/2010/wordprocessingCanvas" xmlns:cx="http://schemas.microsoft.com/office/drawing/2014/chartex" xmlns:cx1="http://schemas.microsoft.com/office/drawing/2015/9/8/chartex" xmlns:mc="http://schemas.openxmlformats.org/markup-compatibility/2006" xmlns:o="urn:schemas-microsoft-com:office:office" xmlns:r="http://schemas.openxmlformats.org/officeDocument/2006/relationships" xmlns:m="http://schemas.openxmlformats.org/officeDocument/2006/math" xmlns:v="urn:schemas-microsoft-com:vml" xmlns:wp14="http://schemas.microsoft.com/office/word/2010/wordprocessingDrawing" xmlns:wp="http://schemas.openxmlformats.org/drawingml/2006/wordprocessingDrawing" xmlns:w10="urn:schemas-microsoft-com:office:word" xmlns:w="http://schemas.openxmlformats.org/wordprocessingml/2006/main" xmlns:w14="http://schemas.microsoft.com/office/word/2010/wordml" xmlns:w15="http://schemas.microsoft.com/office/word/2012/wordml" xmlns:w16se="http://schemas.microsoft.com/office/word/2015/wordml/symex" xmlns:wpg="http://schemas.microsoft.com/office/word/2010/wordprocessingGroup" xmlns:wpi="http://schemas.microsoft.com/office/word/2010/wordprocessingInk" xmlns:wne="http://schemas.microsoft.com/office/word/2006/wordml" xmlns:wps="http://schemas.microsoft.com/office/word/2010/wordprocessingShape" mc:Ignorable="w14 w15 w16se wp14">
+  <w:p>
+    <w:pPr>
+      <w:pStyle w:val="Header"/>
+    </w:pPr>
+  </w:p>
+</w:hdr>
+</file>
+
+<file path=word/header2.xml><?xml version="1.0" encoding="utf-8"?>
+<w:hdr xmlns:wpc="http://schemas.microsoft.com/office/word/2010/wordprocessingCanvas" xmlns:cx="http://schemas.microsoft.com/office/drawing/2014/chartex" xmlns:cx1="http://schemas.microsoft.com/office/drawing/2015/9/8/chartex" xmlns:mc="http://schemas.openxmlformats.org/markup-compatibility/2006" xmlns:o="urn:schemas-microsoft-com:office:office" xmlns:r="http://schemas.openxmlformats.org/officeDocument/2006/relationships" xmlns:m="http://schemas.openxmlformats.org/officeDocument/2006/math" xmlns:v="urn:schemas-microsoft-com:vml" xmlns:wp14="http://schemas.microsoft.com/office/word/2010/wordprocessingDrawing" xmlns:wp="http://schemas.openxmlformats.org/drawingml/2006/wordprocessingDrawing" xmlns:w10="urn:schemas-microsoft-com:office:word" xmlns:w="http://schemas.openxmlformats.org/wordprocessingml/2006/main" xmlns:w14="http://schemas.microsoft.com/office/word/2010/wordml" xmlns:w15="http://schemas.microsoft.com/office/word/2012/wordml" xmlns:w16se="http://schemas.microsoft.com/office/word/2015/wordml/symex" xmlns:wpg="http://schemas.microsoft.com/office/word/2010/wordprocessingGroup" xmlns:wpi="http://schemas.microsoft.com/office/word/2010/wordprocessingInk" xmlns:wne="http://schemas.microsoft.com/office/word/2006/wordml" xmlns:wps="http://schemas.microsoft.com/office/word/2010/wordprocessingShape" mc:Ignorable="w14 w15 w16se wp14">
   <w:p>
     <w:pPr>
       <w:pStyle w:val="Header"/>
     </w:pPr>
     <w:r>
-      <w:t>Updated 11/8/2016</w:t>
+      <w:t>Updated</w:t>
+    </w:r>
+    <w:r>
+      <w:t xml:space="preserve"> </w:t>
+    </w:r>
+    <w:r>
+      <w:t>8/15/17</w:t>
     </w:r>
   </w:p>
   <w:p>
@@ -1166,8 +1330,18 @@
 </w:hdr>
 </file>
 
+<file path=word/header3.xml><?xml version="1.0" encoding="utf-8"?>
+<w:hdr xmlns:wpc="http://schemas.microsoft.com/office/word/2010/wordprocessingCanvas" xmlns:cx="http://schemas.microsoft.com/office/drawing/2014/chartex" xmlns:cx1="http://schemas.microsoft.com/office/drawing/2015/9/8/chartex" xmlns:mc="http://schemas.openxmlformats.org/markup-compatibility/2006" xmlns:o="urn:schemas-microsoft-com:office:office" xmlns:r="http://schemas.openxmlformats.org/officeDocument/2006/relationships" xmlns:m="http://schemas.openxmlformats.org/officeDocument/2006/math" xmlns:v="urn:schemas-microsoft-com:vml" xmlns:wp14="http://schemas.microsoft.com/office/word/2010/wordprocessingDrawing" xmlns:wp="http://schemas.openxmlformats.org/drawingml/2006/wordprocessingDrawing" xmlns:w10="urn:schemas-microsoft-com:office:word" xmlns:w="http://schemas.openxmlformats.org/wordprocessingml/2006/main" xmlns:w14="http://schemas.microsoft.com/office/word/2010/wordml" xmlns:w15="http://schemas.microsoft.com/office/word/2012/wordml" xmlns:w16se="http://schemas.microsoft.com/office/word/2015/wordml/symex" xmlns:wpg="http://schemas.microsoft.com/office/word/2010/wordprocessingGroup" xmlns:wpi="http://schemas.microsoft.com/office/word/2010/wordprocessingInk" xmlns:wne="http://schemas.microsoft.com/office/word/2006/wordml" xmlns:wps="http://schemas.microsoft.com/office/word/2010/wordprocessingShape" mc:Ignorable="w14 w15 w16se wp14">
+  <w:p>
+    <w:pPr>
+      <w:pStyle w:val="Header"/>
+    </w:pPr>
+  </w:p>
+</w:hdr>
+</file>
+
 <file path=word/numbering.xml><?xml version="1.0" encoding="utf-8"?>
-<w:numbering xmlns:wpc="http://schemas.microsoft.com/office/word/2010/wordprocessingCanvas" xmlns:mc="http://schemas.openxmlformats.org/markup-compatibility/2006" xmlns:o="urn:schemas-microsoft-com:office:office" xmlns:r="http://schemas.openxmlformats.org/officeDocument/2006/relationships" xmlns:m="http://schemas.openxmlformats.org/officeDocument/2006/math" xmlns:v="urn:schemas-microsoft-com:vml" xmlns:wp14="http://schemas.microsoft.com/office/word/2010/wordprocessingDrawing" xmlns:wp="http://schemas.openxmlformats.org/drawingml/2006/wordprocessingDrawing" xmlns:w10="urn:schemas-microsoft-com:office:word" xmlns:w="http://schemas.openxmlformats.org/wordprocessingml/2006/main" xmlns:w14="http://schemas.microsoft.com/office/word/2010/wordml" xmlns:w15="http://schemas.microsoft.com/office/word/2012/wordml" xmlns:wpg="http://schemas.microsoft.com/office/word/2010/wordprocessingGroup" xmlns:wpi="http://schemas.microsoft.com/office/word/2010/wordprocessingInk" xmlns:wne="http://schemas.microsoft.com/office/word/2006/wordml" xmlns:wps="http://schemas.microsoft.com/office/word/2010/wordprocessingShape" mc:Ignorable="w14 w15 wp14">
+<w:numbering xmlns:wpc="http://schemas.microsoft.com/office/word/2010/wordprocessingCanvas" xmlns:cx="http://schemas.microsoft.com/office/drawing/2014/chartex" xmlns:cx1="http://schemas.microsoft.com/office/drawing/2015/9/8/chartex" xmlns:mc="http://schemas.openxmlformats.org/markup-compatibility/2006" xmlns:o="urn:schemas-microsoft-com:office:office" xmlns:r="http://schemas.openxmlformats.org/officeDocument/2006/relationships" xmlns:m="http://schemas.openxmlformats.org/officeDocument/2006/math" xmlns:v="urn:schemas-microsoft-com:vml" xmlns:wp14="http://schemas.microsoft.com/office/word/2010/wordprocessingDrawing" xmlns:wp="http://schemas.openxmlformats.org/drawingml/2006/wordprocessingDrawing" xmlns:w10="urn:schemas-microsoft-com:office:word" xmlns:w="http://schemas.openxmlformats.org/wordprocessingml/2006/main" xmlns:w14="http://schemas.microsoft.com/office/word/2010/wordml" xmlns:w15="http://schemas.microsoft.com/office/word/2012/wordml" xmlns:w16se="http://schemas.microsoft.com/office/word/2015/wordml/symex" xmlns:wpg="http://schemas.microsoft.com/office/word/2010/wordprocessingGroup" xmlns:wpi="http://schemas.microsoft.com/office/word/2010/wordprocessingInk" xmlns:wne="http://schemas.microsoft.com/office/word/2006/wordml" xmlns:wps="http://schemas.microsoft.com/office/word/2010/wordprocessingShape" mc:Ignorable="w14 w15 w16se wp14">
   <w:abstractNum w:abstractNumId="0" w15:restartNumberingAfterBreak="0">
     <w:nsid w:val="11B44ADD"/>
     <w:multiLevelType w:val="hybridMultilevel"/>
@@ -2929,6 +3103,119 @@
     </w:lvl>
   </w:abstractNum>
   <w:abstractNum w:abstractNumId="16" w15:restartNumberingAfterBreak="0">
+    <w:nsid w:val="58DA702D"/>
+    <w:multiLevelType w:val="hybridMultilevel"/>
+    <w:tmpl w:val="73BC8A0E"/>
+    <w:lvl w:ilvl="0" w:tplc="04090001">
+      <w:start w:val="1"/>
+      <w:numFmt w:val="bullet"/>
+      <w:lvlText w:val=""/>
+      <w:lvlJc w:val="left"/>
+      <w:pPr>
+        <w:ind w:left="720" w:hanging="360"/>
+      </w:pPr>
+      <w:rPr>
+        <w:rFonts w:ascii="Symbol" w:hAnsi="Symbol" w:hint="default"/>
+      </w:rPr>
+    </w:lvl>
+    <w:lvl w:ilvl="1" w:tplc="04090003" w:tentative="1">
+      <w:start w:val="1"/>
+      <w:numFmt w:val="bullet"/>
+      <w:lvlText w:val="o"/>
+      <w:lvlJc w:val="left"/>
+      <w:pPr>
+        <w:ind w:left="1440" w:hanging="360"/>
+      </w:pPr>
+      <w:rPr>
+        <w:rFonts w:ascii="Courier New" w:hAnsi="Courier New" w:cs="Courier New" w:hint="default"/>
+      </w:rPr>
+    </w:lvl>
+    <w:lvl w:ilvl="2" w:tplc="04090005" w:tentative="1">
+      <w:start w:val="1"/>
+      <w:numFmt w:val="bullet"/>
+      <w:lvlText w:val=""/>
+      <w:lvlJc w:val="left"/>
+      <w:pPr>
+        <w:ind w:left="2160" w:hanging="360"/>
+      </w:pPr>
+      <w:rPr>
+        <w:rFonts w:ascii="Wingdings" w:hAnsi="Wingdings" w:hint="default"/>
+      </w:rPr>
+    </w:lvl>
+    <w:lvl w:ilvl="3" w:tplc="04090001" w:tentative="1">
+      <w:start w:val="1"/>
+      <w:numFmt w:val="bullet"/>
+      <w:lvlText w:val=""/>
+      <w:lvlJc w:val="left"/>
+      <w:pPr>
+        <w:ind w:left="2880" w:hanging="360"/>
+      </w:pPr>
+      <w:rPr>
+        <w:rFonts w:ascii="Symbol" w:hAnsi="Symbol" w:hint="default"/>
+      </w:rPr>
+    </w:lvl>
+    <w:lvl w:ilvl="4" w:tplc="04090003" w:tentative="1">
+      <w:start w:val="1"/>
+      <w:numFmt w:val="bullet"/>
+      <w:lvlText w:val="o"/>
+      <w:lvlJc w:val="left"/>
+      <w:pPr>
+        <w:ind w:left="3600" w:hanging="360"/>
+      </w:pPr>
+      <w:rPr>
+        <w:rFonts w:ascii="Courier New" w:hAnsi="Courier New" w:cs="Courier New" w:hint="default"/>
+      </w:rPr>
+    </w:lvl>
+    <w:lvl w:ilvl="5" w:tplc="04090005" w:tentative="1">
+      <w:start w:val="1"/>
+      <w:numFmt w:val="bullet"/>
+      <w:lvlText w:val=""/>
+      <w:lvlJc w:val="left"/>
+      <w:pPr>
+        <w:ind w:left="4320" w:hanging="360"/>
+      </w:pPr>
+      <w:rPr>
+        <w:rFonts w:ascii="Wingdings" w:hAnsi="Wingdings" w:hint="default"/>
+      </w:rPr>
+    </w:lvl>
+    <w:lvl w:ilvl="6" w:tplc="04090001" w:tentative="1">
+      <w:start w:val="1"/>
+      <w:numFmt w:val="bullet"/>
+      <w:lvlText w:val=""/>
+      <w:lvlJc w:val="left"/>
+      <w:pPr>
+        <w:ind w:left="5040" w:hanging="360"/>
+      </w:pPr>
+      <w:rPr>
+        <w:rFonts w:ascii="Symbol" w:hAnsi="Symbol" w:hint="default"/>
+      </w:rPr>
+    </w:lvl>
+    <w:lvl w:ilvl="7" w:tplc="04090003" w:tentative="1">
+      <w:start w:val="1"/>
+      <w:numFmt w:val="bullet"/>
+      <w:lvlText w:val="o"/>
+      <w:lvlJc w:val="left"/>
+      <w:pPr>
+        <w:ind w:left="5760" w:hanging="360"/>
+      </w:pPr>
+      <w:rPr>
+        <w:rFonts w:ascii="Courier New" w:hAnsi="Courier New" w:cs="Courier New" w:hint="default"/>
+      </w:rPr>
+    </w:lvl>
+    <w:lvl w:ilvl="8" w:tplc="04090005" w:tentative="1">
+      <w:start w:val="1"/>
+      <w:numFmt w:val="bullet"/>
+      <w:lvlText w:val=""/>
+      <w:lvlJc w:val="left"/>
+      <w:pPr>
+        <w:ind w:left="6480" w:hanging="360"/>
+      </w:pPr>
+      <w:rPr>
+        <w:rFonts w:ascii="Wingdings" w:hAnsi="Wingdings" w:hint="default"/>
+      </w:rPr>
+    </w:lvl>
+  </w:abstractNum>
+  <w:abstractNum w:abstractNumId="17" w15:restartNumberingAfterBreak="0">
     <w:nsid w:val="5D110E9E"/>
     <w:multiLevelType w:val="hybridMultilevel"/>
     <w:tmpl w:val="E2B85CDC"/>
@@ -3017,7 +3304,7 @@
       </w:pPr>
     </w:lvl>
   </w:abstractNum>
-  <w:abstractNum w:abstractNumId="17" w15:restartNumberingAfterBreak="0">
+  <w:abstractNum w:abstractNumId="18" w15:restartNumberingAfterBreak="0">
     <w:nsid w:val="6A3E1F43"/>
     <w:multiLevelType w:val="hybridMultilevel"/>
     <w:tmpl w:val="E6ACD3EE"/>
@@ -3130,7 +3417,7 @@
       </w:rPr>
     </w:lvl>
   </w:abstractNum>
-  <w:abstractNum w:abstractNumId="18" w15:restartNumberingAfterBreak="0">
+  <w:abstractNum w:abstractNumId="19" w15:restartNumberingAfterBreak="0">
     <w:nsid w:val="6C4F6E1D"/>
     <w:multiLevelType w:val="hybridMultilevel"/>
     <w:tmpl w:val="2C2874A4"/>
@@ -3243,7 +3530,120 @@
       </w:rPr>
     </w:lvl>
   </w:abstractNum>
-  <w:abstractNum w:abstractNumId="19" w15:restartNumberingAfterBreak="0">
+  <w:abstractNum w:abstractNumId="20" w15:restartNumberingAfterBreak="0">
+    <w:nsid w:val="6EFA37B9"/>
+    <w:multiLevelType w:val="hybridMultilevel"/>
+    <w:tmpl w:val="DEAC1D7A"/>
+    <w:lvl w:ilvl="0" w:tplc="04090001">
+      <w:start w:val="1"/>
+      <w:numFmt w:val="bullet"/>
+      <w:lvlText w:val=""/>
+      <w:lvlJc w:val="left"/>
+      <w:pPr>
+        <w:ind w:left="1440" w:hanging="360"/>
+      </w:pPr>
+      <w:rPr>
+        <w:rFonts w:ascii="Symbol" w:hAnsi="Symbol" w:hint="default"/>
+      </w:rPr>
+    </w:lvl>
+    <w:lvl w:ilvl="1" w:tplc="04090003" w:tentative="1">
+      <w:start w:val="1"/>
+      <w:numFmt w:val="bullet"/>
+      <w:lvlText w:val="o"/>
+      <w:lvlJc w:val="left"/>
+      <w:pPr>
+        <w:ind w:left="2160" w:hanging="360"/>
+      </w:pPr>
+      <w:rPr>
+        <w:rFonts w:ascii="Courier New" w:hAnsi="Courier New" w:cs="Courier New" w:hint="default"/>
+      </w:rPr>
+    </w:lvl>
+    <w:lvl w:ilvl="2" w:tplc="04090005" w:tentative="1">
+      <w:start w:val="1"/>
+      <w:numFmt w:val="bullet"/>
+      <w:lvlText w:val=""/>
+      <w:lvlJc w:val="left"/>
+      <w:pPr>
+        <w:ind w:left="2880" w:hanging="360"/>
+      </w:pPr>
+      <w:rPr>
+        <w:rFonts w:ascii="Wingdings" w:hAnsi="Wingdings" w:hint="default"/>
+      </w:rPr>
+    </w:lvl>
+    <w:lvl w:ilvl="3" w:tplc="04090001" w:tentative="1">
+      <w:start w:val="1"/>
+      <w:numFmt w:val="bullet"/>
+      <w:lvlText w:val=""/>
+      <w:lvlJc w:val="left"/>
+      <w:pPr>
+        <w:ind w:left="3600" w:hanging="360"/>
+      </w:pPr>
+      <w:rPr>
+        <w:rFonts w:ascii="Symbol" w:hAnsi="Symbol" w:hint="default"/>
+      </w:rPr>
+    </w:lvl>
+    <w:lvl w:ilvl="4" w:tplc="04090003" w:tentative="1">
+      <w:start w:val="1"/>
+      <w:numFmt w:val="bullet"/>
+      <w:lvlText w:val="o"/>
+      <w:lvlJc w:val="left"/>
+      <w:pPr>
+        <w:ind w:left="4320" w:hanging="360"/>
+      </w:pPr>
+      <w:rPr>
+        <w:rFonts w:ascii="Courier New" w:hAnsi="Courier New" w:cs="Courier New" w:hint="default"/>
+      </w:rPr>
+    </w:lvl>
+    <w:lvl w:ilvl="5" w:tplc="04090005" w:tentative="1">
+      <w:start w:val="1"/>
+      <w:numFmt w:val="bullet"/>
+      <w:lvlText w:val=""/>
+      <w:lvlJc w:val="left"/>
+      <w:pPr>
+        <w:ind w:left="5040" w:hanging="360"/>
+      </w:pPr>
+      <w:rPr>
+        <w:rFonts w:ascii="Wingdings" w:hAnsi="Wingdings" w:hint="default"/>
+      </w:rPr>
+    </w:lvl>
+    <w:lvl w:ilvl="6" w:tplc="04090001" w:tentative="1">
+      <w:start w:val="1"/>
+      <w:numFmt w:val="bullet"/>
+      <w:lvlText w:val=""/>
+      <w:lvlJc w:val="left"/>
+      <w:pPr>
+        <w:ind w:left="5760" w:hanging="360"/>
+      </w:pPr>
+      <w:rPr>
+        <w:rFonts w:ascii="Symbol" w:hAnsi="Symbol" w:hint="default"/>
+      </w:rPr>
+    </w:lvl>
+    <w:lvl w:ilvl="7" w:tplc="04090003" w:tentative="1">
+      <w:start w:val="1"/>
+      <w:numFmt w:val="bullet"/>
+      <w:lvlText w:val="o"/>
+      <w:lvlJc w:val="left"/>
+      <w:pPr>
+        <w:ind w:left="6480" w:hanging="360"/>
+      </w:pPr>
+      <w:rPr>
+        <w:rFonts w:ascii="Courier New" w:hAnsi="Courier New" w:cs="Courier New" w:hint="default"/>
+      </w:rPr>
+    </w:lvl>
+    <w:lvl w:ilvl="8" w:tplc="04090005" w:tentative="1">
+      <w:start w:val="1"/>
+      <w:numFmt w:val="bullet"/>
+      <w:lvlText w:val=""/>
+      <w:lvlJc w:val="left"/>
+      <w:pPr>
+        <w:ind w:left="7200" w:hanging="360"/>
+      </w:pPr>
+      <w:rPr>
+        <w:rFonts w:ascii="Wingdings" w:hAnsi="Wingdings" w:hint="default"/>
+      </w:rPr>
+    </w:lvl>
+  </w:abstractNum>
+  <w:abstractNum w:abstractNumId="21" w15:restartNumberingAfterBreak="0">
     <w:nsid w:val="74151C89"/>
     <w:multiLevelType w:val="hybridMultilevel"/>
     <w:tmpl w:val="D5162E96"/>
@@ -3356,7 +3756,7 @@
       </w:rPr>
     </w:lvl>
   </w:abstractNum>
-  <w:abstractNum w:abstractNumId="20" w15:restartNumberingAfterBreak="0">
+  <w:abstractNum w:abstractNumId="22" w15:restartNumberingAfterBreak="0">
     <w:nsid w:val="747A2FD5"/>
     <w:multiLevelType w:val="hybridMultilevel"/>
     <w:tmpl w:val="825A5D36"/>
@@ -3469,7 +3869,7 @@
       </w:rPr>
     </w:lvl>
   </w:abstractNum>
-  <w:abstractNum w:abstractNumId="21" w15:restartNumberingAfterBreak="0">
+  <w:abstractNum w:abstractNumId="23" w15:restartNumberingAfterBreak="0">
     <w:nsid w:val="788568B0"/>
     <w:multiLevelType w:val="hybridMultilevel"/>
     <w:tmpl w:val="9888127E"/>
@@ -3558,7 +3958,7 @@
       </w:pPr>
     </w:lvl>
   </w:abstractNum>
-  <w:abstractNum w:abstractNumId="22" w15:restartNumberingAfterBreak="0">
+  <w:abstractNum w:abstractNumId="24" w15:restartNumberingAfterBreak="0">
     <w:nsid w:val="79C41897"/>
     <w:multiLevelType w:val="hybridMultilevel"/>
     <w:tmpl w:val="32A0B61A"/>
@@ -3671,7 +4071,7 @@
       </w:rPr>
     </w:lvl>
   </w:abstractNum>
-  <w:abstractNum w:abstractNumId="23" w15:restartNumberingAfterBreak="0">
+  <w:abstractNum w:abstractNumId="25" w15:restartNumberingAfterBreak="0">
     <w:nsid w:val="7E9744C6"/>
     <w:multiLevelType w:val="hybridMultilevel"/>
     <w:tmpl w:val="34E000A2"/>
@@ -3794,16 +4194,16 @@
     <w:abstractNumId w:val="9"/>
   </w:num>
   <w:num w:numId="4">
-    <w:abstractNumId w:val="23"/>
+    <w:abstractNumId w:val="25"/>
   </w:num>
   <w:num w:numId="5">
-    <w:abstractNumId w:val="20"/>
+    <w:abstractNumId w:val="22"/>
   </w:num>
   <w:num w:numId="6">
     <w:abstractNumId w:val="2"/>
   </w:num>
   <w:num w:numId="7">
-    <w:abstractNumId w:val="17"/>
+    <w:abstractNumId w:val="18"/>
   </w:num>
   <w:num w:numId="8">
     <w:abstractNumId w:val="8"/>
@@ -3815,25 +4215,25 @@
     <w:abstractNumId w:val="13"/>
   </w:num>
   <w:num w:numId="11">
-    <w:abstractNumId w:val="16"/>
+    <w:abstractNumId w:val="17"/>
   </w:num>
   <w:num w:numId="12">
     <w:abstractNumId w:val="6"/>
   </w:num>
   <w:num w:numId="13">
-    <w:abstractNumId w:val="21"/>
+    <w:abstractNumId w:val="23"/>
   </w:num>
   <w:num w:numId="14">
     <w:abstractNumId w:val="4"/>
   </w:num>
   <w:num w:numId="15">
-    <w:abstractNumId w:val="18"/>
+    <w:abstractNumId w:val="19"/>
   </w:num>
   <w:num w:numId="16">
     <w:abstractNumId w:val="1"/>
   </w:num>
   <w:num w:numId="17">
-    <w:abstractNumId w:val="19"/>
+    <w:abstractNumId w:val="21"/>
   </w:num>
   <w:num w:numId="18">
     <w:abstractNumId w:val="11"/>
@@ -3848,7 +4248,7 @@
     <w:abstractNumId w:val="7"/>
   </w:num>
   <w:num w:numId="22">
-    <w:abstractNumId w:val="22"/>
+    <w:abstractNumId w:val="24"/>
   </w:num>
   <w:num w:numId="23">
     <w:abstractNumId w:val="5"/>
@@ -3856,11 +4256,17 @@
   <w:num w:numId="24">
     <w:abstractNumId w:val="14"/>
   </w:num>
+  <w:num w:numId="25">
+    <w:abstractNumId w:val="16"/>
+  </w:num>
+  <w:num w:numId="26">
+    <w:abstractNumId w:val="20"/>
+  </w:num>
 </w:numbering>
 </file>
 
 <file path=word/people.xml><?xml version="1.0" encoding="utf-8"?>
-<w15:people xmlns:wpc="http://schemas.microsoft.com/office/word/2010/wordprocessingCanvas" xmlns:mc="http://schemas.openxmlformats.org/markup-compatibility/2006" xmlns:o="urn:schemas-microsoft-com:office:office" xmlns:r="http://schemas.openxmlformats.org/officeDocument/2006/relationships" xmlns:m="http://schemas.openxmlformats.org/officeDocument/2006/math" xmlns:v="urn:schemas-microsoft-com:vml" xmlns:wp14="http://schemas.microsoft.com/office/word/2010/wordprocessingDrawing" xmlns:wp="http://schemas.openxmlformats.org/drawingml/2006/wordprocessingDrawing" xmlns:w10="urn:schemas-microsoft-com:office:word" xmlns:w="http://schemas.openxmlformats.org/wordprocessingml/2006/main" xmlns:w14="http://schemas.microsoft.com/office/word/2010/wordml" xmlns:w15="http://schemas.microsoft.com/office/word/2012/wordml" xmlns:wpg="http://schemas.microsoft.com/office/word/2010/wordprocessingGroup" xmlns:wpi="http://schemas.microsoft.com/office/word/2010/wordprocessingInk" xmlns:wne="http://schemas.microsoft.com/office/word/2006/wordml" xmlns:wps="http://schemas.microsoft.com/office/word/2010/wordprocessingShape" mc:Ignorable="w14 w15 wp14">
+<w15:people xmlns:wpc="http://schemas.microsoft.com/office/word/2010/wordprocessingCanvas" xmlns:cx="http://schemas.microsoft.com/office/drawing/2014/chartex" xmlns:cx1="http://schemas.microsoft.com/office/drawing/2015/9/8/chartex" xmlns:mc="http://schemas.openxmlformats.org/markup-compatibility/2006" xmlns:o="urn:schemas-microsoft-com:office:office" xmlns:r="http://schemas.openxmlformats.org/officeDocument/2006/relationships" xmlns:m="http://schemas.openxmlformats.org/officeDocument/2006/math" xmlns:v="urn:schemas-microsoft-com:vml" xmlns:wp14="http://schemas.microsoft.com/office/word/2010/wordprocessingDrawing" xmlns:wp="http://schemas.openxmlformats.org/drawingml/2006/wordprocessingDrawing" xmlns:w10="urn:schemas-microsoft-com:office:word" xmlns:w="http://schemas.openxmlformats.org/wordprocessingml/2006/main" xmlns:w14="http://schemas.microsoft.com/office/word/2010/wordml" xmlns:w15="http://schemas.microsoft.com/office/word/2012/wordml" xmlns:w16se="http://schemas.microsoft.com/office/word/2015/wordml/symex" xmlns:wpg="http://schemas.microsoft.com/office/word/2010/wordprocessingGroup" xmlns:wpi="http://schemas.microsoft.com/office/word/2010/wordprocessingInk" xmlns:wne="http://schemas.microsoft.com/office/word/2006/wordml" xmlns:wps="http://schemas.microsoft.com/office/word/2010/wordprocessingShape" mc:Ignorable="w14 w15 w16se wp14">
   <w15:person w15:author="rmark">
     <w15:presenceInfo w15:providerId="AD" w15:userId="S-1-5-21-3244188599-301892486-250641936-43977"/>
   </w15:person>
@@ -3868,7 +4274,7 @@
 </file>
 
 <file path=word/styles.xml><?xml version="1.0" encoding="utf-8"?>
-<w:styles xmlns:mc="http://schemas.openxmlformats.org/markup-compatibility/2006" xmlns:r="http://schemas.openxmlformats.org/officeDocument/2006/relationships" xmlns:w="http://schemas.openxmlformats.org/wordprocessingml/2006/main" xmlns:w14="http://schemas.microsoft.com/office/word/2010/wordml" xmlns:w15="http://schemas.microsoft.com/office/word/2012/wordml" mc:Ignorable="w14 w15">
+<w:styles xmlns:mc="http://schemas.openxmlformats.org/markup-compatibility/2006" xmlns:r="http://schemas.openxmlformats.org/officeDocument/2006/relationships" xmlns:w="http://schemas.openxmlformats.org/wordprocessingml/2006/main" xmlns:w14="http://schemas.microsoft.com/office/word/2010/wordml" xmlns:w15="http://schemas.microsoft.com/office/word/2012/wordml" xmlns:w16se="http://schemas.microsoft.com/office/word/2015/wordml/symex" mc:Ignorable="w14 w15 w16se">
   <w:docDefaults>
     <w:rPrDefault>
       <w:rPr>
@@ -4729,7 +5135,7 @@
 </file>
 
 <file path=customXml/itemProps1.xml><?xml version="1.0" encoding="utf-8"?>
-<ds:datastoreItem xmlns:ds="http://schemas.openxmlformats.org/officeDocument/2006/customXml" ds:itemID="{EBADF8D6-5894-4584-BB33-E46F52929908}">
+<ds:datastoreItem xmlns:ds="http://schemas.openxmlformats.org/officeDocument/2006/customXml" ds:itemID="{6F1DE9B2-37E5-44BE-9B58-81CB424D2CAE}">
   <ds:schemaRefs>
     <ds:schemaRef ds:uri="http://schemas.openxmlformats.org/officeDocument/2006/bibliography"/>
   </ds:schemaRefs>

</xml_diff>